<commit_message>
Change footer in PostNL_verzendtarieven
</commit_message>
<xml_diff>
--- a/media/PostNL_verzendtarieven.docx
+++ b/media/PostNL_verzendtarieven.docx
@@ -972,8 +972,10 @@
                                 <w:color w:val="000000" w:themeColor="text1"/>
                                 <w:sz w:val="16"/>
                                 <w:szCs w:val="18"/>
+                                <w:lang w:val="en-US"/>
                               </w:rPr>
                             </w:pPr>
+                            <w:proofErr w:type="spellStart"/>
                             <w:r>
                               <w:rPr>
                                 <w:rFonts w:ascii="Arial" w:eastAsia="Times New Roman" w:hAnsi="Arial"/>
@@ -982,8 +984,70 @@
                                 <w:color w:val="000000" w:themeColor="text1"/>
                                 <w:sz w:val="16"/>
                                 <w:szCs w:val="18"/>
-                              </w:rPr>
-                              <w:t>Adres </w:t>
+                                <w:lang w:val="en-US"/>
+                              </w:rPr>
+                              <w:t>Adres</w:t>
+                            </w:r>
+                            <w:proofErr w:type="spellEnd"/>
+                            <w:r>
+                              <w:rPr>
+                                <w:rFonts w:ascii="Arial" w:eastAsia="Times New Roman" w:hAnsi="Arial"/>
+                                <w:b/>
+                                <w:bCs/>
+                                <w:color w:val="000000" w:themeColor="text1"/>
+                                <w:sz w:val="16"/>
+                                <w:szCs w:val="18"/>
+                                <w:lang w:val="en-US"/>
+                              </w:rPr>
+                              <w:t> </w:t>
+                            </w:r>
+                            <w:proofErr w:type="spellStart"/>
+                            <w:r>
+                              <w:rPr>
+                                <w:rFonts w:ascii="Arial" w:eastAsia="Times New Roman" w:hAnsi="Arial"/>
+                                <w:bCs/>
+                                <w:color w:val="000000" w:themeColor="text1"/>
+                                <w:sz w:val="16"/>
+                                <w:szCs w:val="18"/>
+                                <w:lang w:val="en-US"/>
+                              </w:rPr>
+                              <w:t>Prinses</w:t>
+                            </w:r>
+                            <w:proofErr w:type="spellEnd"/>
+                            <w:r>
+                              <w:rPr>
+                                <w:rFonts w:ascii="Arial" w:eastAsia="Times New Roman" w:hAnsi="Arial"/>
+                                <w:bCs/>
+                                <w:color w:val="000000" w:themeColor="text1"/>
+                                <w:sz w:val="16"/>
+                                <w:szCs w:val="18"/>
+                                <w:lang w:val="en-US"/>
+                              </w:rPr>
+                              <w:t xml:space="preserve"> </w:t>
+                            </w:r>
+                            <w:proofErr w:type="spellStart"/>
+                            <w:r>
+                              <w:rPr>
+                                <w:rFonts w:ascii="Arial" w:eastAsia="Times New Roman" w:hAnsi="Arial"/>
+                                <w:bCs/>
+                                <w:color w:val="000000" w:themeColor="text1"/>
+                                <w:sz w:val="16"/>
+                                <w:szCs w:val="18"/>
+                                <w:lang w:val="en-US"/>
+                              </w:rPr>
+                              <w:t>Beatrixlaan</w:t>
+                            </w:r>
+                            <w:proofErr w:type="spellEnd"/>
+                            <w:r>
+                              <w:rPr>
+                                <w:rFonts w:ascii="Arial" w:eastAsia="Times New Roman" w:hAnsi="Arial"/>
+                                <w:bCs/>
+                                <w:color w:val="000000" w:themeColor="text1"/>
+                                <w:sz w:val="16"/>
+                                <w:szCs w:val="18"/>
+                                <w:lang w:val="en-US"/>
+                              </w:rPr>
+                              <w:t xml:space="preserve"> 23, 2595 AK ’s-Gravenhage </w:t>
                             </w:r>
                             <w:r>
                               <w:rPr>
@@ -992,8 +1056,35 @@
                                 <w:color w:val="000000" w:themeColor="text1"/>
                                 <w:sz w:val="16"/>
                                 <w:szCs w:val="18"/>
-                              </w:rPr>
-                              <w:t>Prinses Beatrixlaan 23, 2595 AK ’s-Gravenhage </w:t>
+                                <w:lang w:val="en-US"/>
+                              </w:rPr>
+                              <w:br/>
+                            </w:r>
+                            <w:proofErr w:type="spellStart"/>
+                            <w:r>
+                              <w:rPr>
+                                <w:rFonts w:ascii="Arial" w:eastAsia="Times New Roman" w:hAnsi="Arial"/>
+                                <w:b/>
+                                <w:bCs/>
+                                <w:color w:val="000000" w:themeColor="text1"/>
+                                <w:sz w:val="16"/>
+                                <w:szCs w:val="18"/>
+                                <w:lang w:val="en-US"/>
+                              </w:rPr>
+                              <w:t>Telefoon</w:t>
+                            </w:r>
+                            <w:proofErr w:type="spellEnd"/>
+                            <w:r>
+                              <w:rPr>
+                                <w:rFonts w:ascii="Arial" w:eastAsia="Times New Roman" w:hAnsi="Arial"/>
+                                <w:b/>
+                                <w:bCs/>
+                                <w:color w:val="000000" w:themeColor="text1"/>
+                                <w:sz w:val="16"/>
+                                <w:szCs w:val="18"/>
+                                <w:lang w:val="en-US"/>
+                              </w:rPr>
+                              <w:t> </w:t>
                             </w:r>
                             <w:r>
                               <w:rPr>
@@ -1002,29 +1093,9 @@
                                 <w:color w:val="000000" w:themeColor="text1"/>
                                 <w:sz w:val="16"/>
                                 <w:szCs w:val="18"/>
-                              </w:rPr>
-                              <w:br/>
-                            </w:r>
-                            <w:r>
-                              <w:rPr>
-                                <w:rFonts w:ascii="Arial" w:eastAsia="Times New Roman" w:hAnsi="Arial"/>
-                                <w:b/>
-                                <w:bCs/>
-                                <w:color w:val="000000" w:themeColor="text1"/>
-                                <w:sz w:val="16"/>
-                                <w:szCs w:val="18"/>
-                              </w:rPr>
-                              <w:t>Telefoon </w:t>
-                            </w:r>
-                            <w:r>
-                              <w:rPr>
-                                <w:rFonts w:ascii="Arial" w:eastAsia="Times New Roman" w:hAnsi="Arial"/>
-                                <w:bCs/>
-                                <w:color w:val="000000" w:themeColor="text1"/>
-                                <w:sz w:val="16"/>
-                                <w:szCs w:val="18"/>
-                              </w:rPr>
-                              <w:t>088 868 6161</w:t>
+                                <w:lang w:val="en-US"/>
+                              </w:rPr>
+                              <w:t>023 568 306</w:t>
                             </w:r>
                           </w:p>
                           <w:p>
@@ -1035,6 +1106,7 @@
                                 <w:color w:val="000000" w:themeColor="text1"/>
                                 <w:sz w:val="16"/>
                                 <w:szCs w:val="18"/>
+                                <w:lang w:val="en-US"/>
                               </w:rPr>
                             </w:pPr>
                             <w:proofErr w:type="gramStart"/>
@@ -1046,6 +1118,7 @@
                                 <w:color w:val="000000" w:themeColor="text1"/>
                                 <w:sz w:val="16"/>
                                 <w:szCs w:val="18"/>
+                                <w:lang w:val="en-US"/>
                               </w:rPr>
                               <w:t>E-mail</w:t>
                             </w:r>
@@ -1056,8 +1129,20 @@
                                 <w:color w:val="000000" w:themeColor="text1"/>
                                 <w:sz w:val="16"/>
                                 <w:szCs w:val="18"/>
-                              </w:rPr>
-                              <w:t>  info@postnl.nl</w:t>
+                                <w:lang w:val="en-US"/>
+                              </w:rPr>
+                              <w:t>  </w:t>
+                            </w:r>
+                            <w:r>
+                              <w:rPr>
+                                <w:rFonts w:ascii="Arial" w:eastAsia="Times New Roman" w:hAnsi="Arial"/>
+                                <w:bCs/>
+                                <w:color w:val="000000" w:themeColor="text1"/>
+                                <w:sz w:val="16"/>
+                                <w:szCs w:val="18"/>
+                                <w:lang w:val="en-US"/>
+                              </w:rPr>
+                              <w:t>support@postnl-plugins.nl</w:t>
                             </w:r>
                             <w:proofErr w:type="gramEnd"/>
                             <w:r>
@@ -1067,6 +1152,7 @@
                                 <w:color w:val="000000" w:themeColor="text1"/>
                                 <w:sz w:val="16"/>
                                 <w:szCs w:val="18"/>
+                                <w:lang w:val="en-US"/>
                               </w:rPr>
                               <w:br/>
                             </w:r>
@@ -1078,6 +1164,7 @@
                                 <w:color w:val="000000" w:themeColor="text1"/>
                                 <w:sz w:val="16"/>
                                 <w:szCs w:val="18"/>
+                                <w:lang w:val="en-US"/>
                               </w:rPr>
                               <w:t>Website</w:t>
                             </w:r>
@@ -1088,6 +1175,7 @@
                                 <w:color w:val="000000" w:themeColor="text1"/>
                                 <w:sz w:val="16"/>
                                 <w:szCs w:val="18"/>
+                                <w:lang w:val="en-US"/>
                               </w:rPr>
                               <w:t> www.postnl.nl </w:t>
                             </w:r>
@@ -1100,8 +1188,10 @@
                                 <w:color w:val="000000" w:themeColor="text1"/>
                                 <w:sz w:val="16"/>
                                 <w:szCs w:val="18"/>
+                                <w:lang w:val="en-US"/>
                               </w:rPr>
                             </w:pPr>
+                            <w:proofErr w:type="spellStart"/>
                             <w:r>
                               <w:rPr>
                                 <w:rFonts w:ascii="Arial" w:eastAsia="Times New Roman" w:hAnsi="Arial"/>
@@ -1110,8 +1200,22 @@
                                 <w:color w:val="000000" w:themeColor="text1"/>
                                 <w:sz w:val="16"/>
                                 <w:szCs w:val="18"/>
-                              </w:rPr>
-                              <w:t>KvK </w:t>
+                                <w:lang w:val="en-US"/>
+                              </w:rPr>
+                              <w:t>KvK</w:t>
+                            </w:r>
+                            <w:proofErr w:type="spellEnd"/>
+                            <w:r>
+                              <w:rPr>
+                                <w:rFonts w:ascii="Arial" w:eastAsia="Times New Roman" w:hAnsi="Arial"/>
+                                <w:b/>
+                                <w:bCs/>
+                                <w:color w:val="000000" w:themeColor="text1"/>
+                                <w:sz w:val="16"/>
+                                <w:szCs w:val="18"/>
+                                <w:lang w:val="en-US"/>
+                              </w:rPr>
+                              <w:t> </w:t>
                             </w:r>
                             <w:r>
                               <w:rPr>
@@ -1120,6 +1224,7 @@
                                 <w:color w:val="000000" w:themeColor="text1"/>
                                 <w:sz w:val="16"/>
                                 <w:szCs w:val="18"/>
+                                <w:lang w:val="en-US"/>
                               </w:rPr>
                               <w:t>27124700 </w:t>
                             </w:r>
@@ -1131,6 +1236,7 @@
                                 <w:color w:val="000000" w:themeColor="text1"/>
                                 <w:sz w:val="16"/>
                                 <w:szCs w:val="18"/>
+                                <w:lang w:val="en-US"/>
                               </w:rPr>
                             </w:pPr>
                             <w:r>
@@ -1141,8 +1247,35 @@
                                 <w:color w:val="000000" w:themeColor="text1"/>
                                 <w:sz w:val="16"/>
                                 <w:szCs w:val="18"/>
-                              </w:rPr>
-                              <w:t>BTW-nr. </w:t>
+                                <w:lang w:val="en-US"/>
+                              </w:rPr>
+                              <w:t>BTW-</w:t>
+                            </w:r>
+                            <w:proofErr w:type="spellStart"/>
+                            <w:r>
+                              <w:rPr>
+                                <w:rFonts w:ascii="Arial" w:eastAsia="Times New Roman" w:hAnsi="Arial"/>
+                                <w:b/>
+                                <w:bCs/>
+                                <w:color w:val="000000" w:themeColor="text1"/>
+                                <w:sz w:val="16"/>
+                                <w:szCs w:val="18"/>
+                                <w:lang w:val="en-US"/>
+                              </w:rPr>
+                              <w:t>nr</w:t>
+                            </w:r>
+                            <w:proofErr w:type="spellEnd"/>
+                            <w:r>
+                              <w:rPr>
+                                <w:rFonts w:ascii="Arial" w:eastAsia="Times New Roman" w:hAnsi="Arial"/>
+                                <w:b/>
+                                <w:bCs/>
+                                <w:color w:val="000000" w:themeColor="text1"/>
+                                <w:sz w:val="16"/>
+                                <w:szCs w:val="18"/>
+                                <w:lang w:val="en-US"/>
+                              </w:rPr>
+                              <w:t>. </w:t>
                             </w:r>
                             <w:r>
                               <w:rPr>
@@ -1151,6 +1284,7 @@
                                 <w:color w:val="000000" w:themeColor="text1"/>
                                 <w:sz w:val="16"/>
                                 <w:szCs w:val="18"/>
+                                <w:lang w:val="en-US"/>
                               </w:rPr>
                               <w:t>NL009291477B01</w:t>
                             </w:r>
@@ -1161,6 +1295,7 @@
                                 <w:rFonts w:ascii="Arial" w:hAnsi="Arial"/>
                                 <w:color w:val="000000" w:themeColor="text1"/>
                                 <w:szCs w:val="21"/>
+                                <w:lang w:val="en-US"/>
                               </w:rPr>
                             </w:pPr>
                           </w:p>
@@ -1201,8 +1336,10 @@
                           <w:color w:val="000000" w:themeColor="text1"/>
                           <w:sz w:val="16"/>
                           <w:szCs w:val="18"/>
+                          <w:lang w:val="en-US"/>
                         </w:rPr>
                       </w:pPr>
+                      <w:proofErr w:type="spellStart"/>
                       <w:r>
                         <w:rPr>
                           <w:rFonts w:ascii="Arial" w:eastAsia="Times New Roman" w:hAnsi="Arial"/>
@@ -1211,8 +1348,70 @@
                           <w:color w:val="000000" w:themeColor="text1"/>
                           <w:sz w:val="16"/>
                           <w:szCs w:val="18"/>
-                        </w:rPr>
-                        <w:t>Adres </w:t>
+                          <w:lang w:val="en-US"/>
+                        </w:rPr>
+                        <w:t>Adres</w:t>
+                      </w:r>
+                      <w:proofErr w:type="spellEnd"/>
+                      <w:r>
+                        <w:rPr>
+                          <w:rFonts w:ascii="Arial" w:eastAsia="Times New Roman" w:hAnsi="Arial"/>
+                          <w:b/>
+                          <w:bCs/>
+                          <w:color w:val="000000" w:themeColor="text1"/>
+                          <w:sz w:val="16"/>
+                          <w:szCs w:val="18"/>
+                          <w:lang w:val="en-US"/>
+                        </w:rPr>
+                        <w:t> </w:t>
+                      </w:r>
+                      <w:proofErr w:type="spellStart"/>
+                      <w:r>
+                        <w:rPr>
+                          <w:rFonts w:ascii="Arial" w:eastAsia="Times New Roman" w:hAnsi="Arial"/>
+                          <w:bCs/>
+                          <w:color w:val="000000" w:themeColor="text1"/>
+                          <w:sz w:val="16"/>
+                          <w:szCs w:val="18"/>
+                          <w:lang w:val="en-US"/>
+                        </w:rPr>
+                        <w:t>Prinses</w:t>
+                      </w:r>
+                      <w:proofErr w:type="spellEnd"/>
+                      <w:r>
+                        <w:rPr>
+                          <w:rFonts w:ascii="Arial" w:eastAsia="Times New Roman" w:hAnsi="Arial"/>
+                          <w:bCs/>
+                          <w:color w:val="000000" w:themeColor="text1"/>
+                          <w:sz w:val="16"/>
+                          <w:szCs w:val="18"/>
+                          <w:lang w:val="en-US"/>
+                        </w:rPr>
+                        <w:t xml:space="preserve"> </w:t>
+                      </w:r>
+                      <w:proofErr w:type="spellStart"/>
+                      <w:r>
+                        <w:rPr>
+                          <w:rFonts w:ascii="Arial" w:eastAsia="Times New Roman" w:hAnsi="Arial"/>
+                          <w:bCs/>
+                          <w:color w:val="000000" w:themeColor="text1"/>
+                          <w:sz w:val="16"/>
+                          <w:szCs w:val="18"/>
+                          <w:lang w:val="en-US"/>
+                        </w:rPr>
+                        <w:t>Beatrixlaan</w:t>
+                      </w:r>
+                      <w:proofErr w:type="spellEnd"/>
+                      <w:r>
+                        <w:rPr>
+                          <w:rFonts w:ascii="Arial" w:eastAsia="Times New Roman" w:hAnsi="Arial"/>
+                          <w:bCs/>
+                          <w:color w:val="000000" w:themeColor="text1"/>
+                          <w:sz w:val="16"/>
+                          <w:szCs w:val="18"/>
+                          <w:lang w:val="en-US"/>
+                        </w:rPr>
+                        <w:t xml:space="preserve"> 23, 2595 AK ’s-Gravenhage </w:t>
                       </w:r>
                       <w:r>
                         <w:rPr>
@@ -1221,8 +1420,35 @@
                           <w:color w:val="000000" w:themeColor="text1"/>
                           <w:sz w:val="16"/>
                           <w:szCs w:val="18"/>
-                        </w:rPr>
-                        <w:t>Prinses Beatrixlaan 23, 2595 AK ’s-Gravenhage </w:t>
+                          <w:lang w:val="en-US"/>
+                        </w:rPr>
+                        <w:br/>
+                      </w:r>
+                      <w:proofErr w:type="spellStart"/>
+                      <w:r>
+                        <w:rPr>
+                          <w:rFonts w:ascii="Arial" w:eastAsia="Times New Roman" w:hAnsi="Arial"/>
+                          <w:b/>
+                          <w:bCs/>
+                          <w:color w:val="000000" w:themeColor="text1"/>
+                          <w:sz w:val="16"/>
+                          <w:szCs w:val="18"/>
+                          <w:lang w:val="en-US"/>
+                        </w:rPr>
+                        <w:t>Telefoon</w:t>
+                      </w:r>
+                      <w:proofErr w:type="spellEnd"/>
+                      <w:r>
+                        <w:rPr>
+                          <w:rFonts w:ascii="Arial" w:eastAsia="Times New Roman" w:hAnsi="Arial"/>
+                          <w:b/>
+                          <w:bCs/>
+                          <w:color w:val="000000" w:themeColor="text1"/>
+                          <w:sz w:val="16"/>
+                          <w:szCs w:val="18"/>
+                          <w:lang w:val="en-US"/>
+                        </w:rPr>
+                        <w:t> </w:t>
                       </w:r>
                       <w:r>
                         <w:rPr>
@@ -1231,29 +1457,9 @@
                           <w:color w:val="000000" w:themeColor="text1"/>
                           <w:sz w:val="16"/>
                           <w:szCs w:val="18"/>
-                        </w:rPr>
-                        <w:br/>
-                      </w:r>
-                      <w:r>
-                        <w:rPr>
-                          <w:rFonts w:ascii="Arial" w:eastAsia="Times New Roman" w:hAnsi="Arial"/>
-                          <w:b/>
-                          <w:bCs/>
-                          <w:color w:val="000000" w:themeColor="text1"/>
-                          <w:sz w:val="16"/>
-                          <w:szCs w:val="18"/>
-                        </w:rPr>
-                        <w:t>Telefoon </w:t>
-                      </w:r>
-                      <w:r>
-                        <w:rPr>
-                          <w:rFonts w:ascii="Arial" w:eastAsia="Times New Roman" w:hAnsi="Arial"/>
-                          <w:bCs/>
-                          <w:color w:val="000000" w:themeColor="text1"/>
-                          <w:sz w:val="16"/>
-                          <w:szCs w:val="18"/>
-                        </w:rPr>
-                        <w:t>088 868 6161</w:t>
+                          <w:lang w:val="en-US"/>
+                        </w:rPr>
+                        <w:t>023 568 306</w:t>
                       </w:r>
                     </w:p>
                     <w:p>
@@ -1264,6 +1470,7 @@
                           <w:color w:val="000000" w:themeColor="text1"/>
                           <w:sz w:val="16"/>
                           <w:szCs w:val="18"/>
+                          <w:lang w:val="en-US"/>
                         </w:rPr>
                       </w:pPr>
                       <w:proofErr w:type="gramStart"/>
@@ -1275,6 +1482,7 @@
                           <w:color w:val="000000" w:themeColor="text1"/>
                           <w:sz w:val="16"/>
                           <w:szCs w:val="18"/>
+                          <w:lang w:val="en-US"/>
                         </w:rPr>
                         <w:t>E-mail</w:t>
                       </w:r>
@@ -1285,8 +1493,20 @@
                           <w:color w:val="000000" w:themeColor="text1"/>
                           <w:sz w:val="16"/>
                           <w:szCs w:val="18"/>
-                        </w:rPr>
-                        <w:t>  info@postnl.nl</w:t>
+                          <w:lang w:val="en-US"/>
+                        </w:rPr>
+                        <w:t>  </w:t>
+                      </w:r>
+                      <w:r>
+                        <w:rPr>
+                          <w:rFonts w:ascii="Arial" w:eastAsia="Times New Roman" w:hAnsi="Arial"/>
+                          <w:bCs/>
+                          <w:color w:val="000000" w:themeColor="text1"/>
+                          <w:sz w:val="16"/>
+                          <w:szCs w:val="18"/>
+                          <w:lang w:val="en-US"/>
+                        </w:rPr>
+                        <w:t>support@postnl-plugins.nl</w:t>
                       </w:r>
                       <w:proofErr w:type="gramEnd"/>
                       <w:r>
@@ -1296,6 +1516,7 @@
                           <w:color w:val="000000" w:themeColor="text1"/>
                           <w:sz w:val="16"/>
                           <w:szCs w:val="18"/>
+                          <w:lang w:val="en-US"/>
                         </w:rPr>
                         <w:br/>
                       </w:r>
@@ -1307,6 +1528,7 @@
                           <w:color w:val="000000" w:themeColor="text1"/>
                           <w:sz w:val="16"/>
                           <w:szCs w:val="18"/>
+                          <w:lang w:val="en-US"/>
                         </w:rPr>
                         <w:t>Website</w:t>
                       </w:r>
@@ -1317,6 +1539,7 @@
                           <w:color w:val="000000" w:themeColor="text1"/>
                           <w:sz w:val="16"/>
                           <w:szCs w:val="18"/>
+                          <w:lang w:val="en-US"/>
                         </w:rPr>
                         <w:t> www.postnl.nl </w:t>
                       </w:r>
@@ -1329,8 +1552,10 @@
                           <w:color w:val="000000" w:themeColor="text1"/>
                           <w:sz w:val="16"/>
                           <w:szCs w:val="18"/>
+                          <w:lang w:val="en-US"/>
                         </w:rPr>
                       </w:pPr>
+                      <w:proofErr w:type="spellStart"/>
                       <w:r>
                         <w:rPr>
                           <w:rFonts w:ascii="Arial" w:eastAsia="Times New Roman" w:hAnsi="Arial"/>
@@ -1339,8 +1564,22 @@
                           <w:color w:val="000000" w:themeColor="text1"/>
                           <w:sz w:val="16"/>
                           <w:szCs w:val="18"/>
-                        </w:rPr>
-                        <w:t>KvK </w:t>
+                          <w:lang w:val="en-US"/>
+                        </w:rPr>
+                        <w:t>KvK</w:t>
+                      </w:r>
+                      <w:proofErr w:type="spellEnd"/>
+                      <w:r>
+                        <w:rPr>
+                          <w:rFonts w:ascii="Arial" w:eastAsia="Times New Roman" w:hAnsi="Arial"/>
+                          <w:b/>
+                          <w:bCs/>
+                          <w:color w:val="000000" w:themeColor="text1"/>
+                          <w:sz w:val="16"/>
+                          <w:szCs w:val="18"/>
+                          <w:lang w:val="en-US"/>
+                        </w:rPr>
+                        <w:t> </w:t>
                       </w:r>
                       <w:r>
                         <w:rPr>
@@ -1349,6 +1588,7 @@
                           <w:color w:val="000000" w:themeColor="text1"/>
                           <w:sz w:val="16"/>
                           <w:szCs w:val="18"/>
+                          <w:lang w:val="en-US"/>
                         </w:rPr>
                         <w:t>27124700 </w:t>
                       </w:r>
@@ -1360,6 +1600,7 @@
                           <w:color w:val="000000" w:themeColor="text1"/>
                           <w:sz w:val="16"/>
                           <w:szCs w:val="18"/>
+                          <w:lang w:val="en-US"/>
                         </w:rPr>
                       </w:pPr>
                       <w:r>
@@ -1370,8 +1611,35 @@
                           <w:color w:val="000000" w:themeColor="text1"/>
                           <w:sz w:val="16"/>
                           <w:szCs w:val="18"/>
-                        </w:rPr>
-                        <w:t>BTW-nr. </w:t>
+                          <w:lang w:val="en-US"/>
+                        </w:rPr>
+                        <w:t>BTW-</w:t>
+                      </w:r>
+                      <w:proofErr w:type="spellStart"/>
+                      <w:r>
+                        <w:rPr>
+                          <w:rFonts w:ascii="Arial" w:eastAsia="Times New Roman" w:hAnsi="Arial"/>
+                          <w:b/>
+                          <w:bCs/>
+                          <w:color w:val="000000" w:themeColor="text1"/>
+                          <w:sz w:val="16"/>
+                          <w:szCs w:val="18"/>
+                          <w:lang w:val="en-US"/>
+                        </w:rPr>
+                        <w:t>nr</w:t>
+                      </w:r>
+                      <w:proofErr w:type="spellEnd"/>
+                      <w:r>
+                        <w:rPr>
+                          <w:rFonts w:ascii="Arial" w:eastAsia="Times New Roman" w:hAnsi="Arial"/>
+                          <w:b/>
+                          <w:bCs/>
+                          <w:color w:val="000000" w:themeColor="text1"/>
+                          <w:sz w:val="16"/>
+                          <w:szCs w:val="18"/>
+                          <w:lang w:val="en-US"/>
+                        </w:rPr>
+                        <w:t>. </w:t>
                       </w:r>
                       <w:r>
                         <w:rPr>
@@ -1380,6 +1648,7 @@
                           <w:color w:val="000000" w:themeColor="text1"/>
                           <w:sz w:val="16"/>
                           <w:szCs w:val="18"/>
+                          <w:lang w:val="en-US"/>
                         </w:rPr>
                         <w:t>NL009291477B01</w:t>
                       </w:r>
@@ -1390,6 +1659,7 @@
                           <w:rFonts w:ascii="Arial" w:hAnsi="Arial"/>
                           <w:color w:val="000000" w:themeColor="text1"/>
                           <w:szCs w:val="21"/>
+                          <w:lang w:val="en-US"/>
                         </w:rPr>
                       </w:pPr>
                     </w:p>
@@ -1555,7 +1825,7 @@
                                     </pic:cNvPicPr>
                                   </pic:nvPicPr>
                                   <pic:blipFill>
-                                    <a:blip r:embed="rId11">
+                                    <a:blip r:embed="rId10">
                                       <a:extLst>
                                         <a:ext uri="{28A0092B-C50C-407E-A947-70E740481C1C}">
                                           <a14:useLocalDpi xmlns:a14="http://schemas.microsoft.com/office/drawing/2010/main" val="0"/>
@@ -2466,24 +2736,24 @@
           <w:rFonts w:ascii="Times New Roman" w:eastAsia="Times New Roman" w:hAnsi="Times New Roman"/>
         </w:rPr>
       </w:pPr>
-    </w:p>
-    <w:p>
-      <w:pPr>
-        <w:spacing w:line="200" w:lineRule="exact"/>
-        <w:rPr>
-          <w:rFonts w:ascii="Times New Roman" w:eastAsia="Times New Roman" w:hAnsi="Times New Roman"/>
-        </w:rPr>
-      </w:pPr>
-    </w:p>
-    <w:p>
-      <w:pPr>
-        <w:spacing w:line="200" w:lineRule="exact"/>
-        <w:rPr>
-          <w:rFonts w:ascii="Times New Roman" w:eastAsia="Times New Roman" w:hAnsi="Times New Roman"/>
-        </w:rPr>
-      </w:pPr>
       <w:bookmarkStart w:id="2" w:name="_GoBack"/>
       <w:bookmarkEnd w:id="2"/>
+    </w:p>
+    <w:p>
+      <w:pPr>
+        <w:spacing w:line="200" w:lineRule="exact"/>
+        <w:rPr>
+          <w:rFonts w:ascii="Times New Roman" w:eastAsia="Times New Roman" w:hAnsi="Times New Roman"/>
+        </w:rPr>
+      </w:pPr>
+    </w:p>
+    <w:p>
+      <w:pPr>
+        <w:spacing w:line="200" w:lineRule="exact"/>
+        <w:rPr>
+          <w:rFonts w:ascii="Times New Roman" w:eastAsia="Times New Roman" w:hAnsi="Times New Roman"/>
+        </w:rPr>
+      </w:pPr>
     </w:p>
     <w:p>
       <w:pPr>
@@ -2576,8 +2846,10 @@
                                 <w:color w:val="000000" w:themeColor="text1"/>
                                 <w:sz w:val="16"/>
                                 <w:szCs w:val="18"/>
+                                <w:lang w:val="en-US"/>
                               </w:rPr>
                             </w:pPr>
+                            <w:proofErr w:type="spellStart"/>
                             <w:r>
                               <w:rPr>
                                 <w:rFonts w:ascii="Arial" w:eastAsia="Times New Roman" w:hAnsi="Arial"/>
@@ -2586,8 +2858,70 @@
                                 <w:color w:val="000000" w:themeColor="text1"/>
                                 <w:sz w:val="16"/>
                                 <w:szCs w:val="18"/>
-                              </w:rPr>
-                              <w:t>Adres </w:t>
+                                <w:lang w:val="en-US"/>
+                              </w:rPr>
+                              <w:t>Adres</w:t>
+                            </w:r>
+                            <w:proofErr w:type="spellEnd"/>
+                            <w:r>
+                              <w:rPr>
+                                <w:rFonts w:ascii="Arial" w:eastAsia="Times New Roman" w:hAnsi="Arial"/>
+                                <w:b/>
+                                <w:bCs/>
+                                <w:color w:val="000000" w:themeColor="text1"/>
+                                <w:sz w:val="16"/>
+                                <w:szCs w:val="18"/>
+                                <w:lang w:val="en-US"/>
+                              </w:rPr>
+                              <w:t> </w:t>
+                            </w:r>
+                            <w:proofErr w:type="spellStart"/>
+                            <w:r>
+                              <w:rPr>
+                                <w:rFonts w:ascii="Arial" w:eastAsia="Times New Roman" w:hAnsi="Arial"/>
+                                <w:bCs/>
+                                <w:color w:val="000000" w:themeColor="text1"/>
+                                <w:sz w:val="16"/>
+                                <w:szCs w:val="18"/>
+                                <w:lang w:val="en-US"/>
+                              </w:rPr>
+                              <w:t>Prinses</w:t>
+                            </w:r>
+                            <w:proofErr w:type="spellEnd"/>
+                            <w:r>
+                              <w:rPr>
+                                <w:rFonts w:ascii="Arial" w:eastAsia="Times New Roman" w:hAnsi="Arial"/>
+                                <w:bCs/>
+                                <w:color w:val="000000" w:themeColor="text1"/>
+                                <w:sz w:val="16"/>
+                                <w:szCs w:val="18"/>
+                                <w:lang w:val="en-US"/>
+                              </w:rPr>
+                              <w:t xml:space="preserve"> </w:t>
+                            </w:r>
+                            <w:proofErr w:type="spellStart"/>
+                            <w:r>
+                              <w:rPr>
+                                <w:rFonts w:ascii="Arial" w:eastAsia="Times New Roman" w:hAnsi="Arial"/>
+                                <w:bCs/>
+                                <w:color w:val="000000" w:themeColor="text1"/>
+                                <w:sz w:val="16"/>
+                                <w:szCs w:val="18"/>
+                                <w:lang w:val="en-US"/>
+                              </w:rPr>
+                              <w:t>Beatrixlaan</w:t>
+                            </w:r>
+                            <w:proofErr w:type="spellEnd"/>
+                            <w:r>
+                              <w:rPr>
+                                <w:rFonts w:ascii="Arial" w:eastAsia="Times New Roman" w:hAnsi="Arial"/>
+                                <w:bCs/>
+                                <w:color w:val="000000" w:themeColor="text1"/>
+                                <w:sz w:val="16"/>
+                                <w:szCs w:val="18"/>
+                                <w:lang w:val="en-US"/>
+                              </w:rPr>
+                              <w:t xml:space="preserve"> 23, 2595 AK ’s-Gravenhage </w:t>
                             </w:r>
                             <w:r>
                               <w:rPr>
@@ -2596,8 +2930,35 @@
                                 <w:color w:val="000000" w:themeColor="text1"/>
                                 <w:sz w:val="16"/>
                                 <w:szCs w:val="18"/>
-                              </w:rPr>
-                              <w:t>Prinses Beatrixlaan 23, 2595 AK ’s-Gravenhage </w:t>
+                                <w:lang w:val="en-US"/>
+                              </w:rPr>
+                              <w:br/>
+                            </w:r>
+                            <w:proofErr w:type="spellStart"/>
+                            <w:r>
+                              <w:rPr>
+                                <w:rFonts w:ascii="Arial" w:eastAsia="Times New Roman" w:hAnsi="Arial"/>
+                                <w:b/>
+                                <w:bCs/>
+                                <w:color w:val="000000" w:themeColor="text1"/>
+                                <w:sz w:val="16"/>
+                                <w:szCs w:val="18"/>
+                                <w:lang w:val="en-US"/>
+                              </w:rPr>
+                              <w:t>Telefoon</w:t>
+                            </w:r>
+                            <w:proofErr w:type="spellEnd"/>
+                            <w:r>
+                              <w:rPr>
+                                <w:rFonts w:ascii="Arial" w:eastAsia="Times New Roman" w:hAnsi="Arial"/>
+                                <w:b/>
+                                <w:bCs/>
+                                <w:color w:val="000000" w:themeColor="text1"/>
+                                <w:sz w:val="16"/>
+                                <w:szCs w:val="18"/>
+                                <w:lang w:val="en-US"/>
+                              </w:rPr>
+                              <w:t> </w:t>
                             </w:r>
                             <w:r>
                               <w:rPr>
@@ -2606,29 +2967,9 @@
                                 <w:color w:val="000000" w:themeColor="text1"/>
                                 <w:sz w:val="16"/>
                                 <w:szCs w:val="18"/>
-                              </w:rPr>
-                              <w:br/>
-                            </w:r>
-                            <w:r>
-                              <w:rPr>
-                                <w:rFonts w:ascii="Arial" w:eastAsia="Times New Roman" w:hAnsi="Arial"/>
-                                <w:b/>
-                                <w:bCs/>
-                                <w:color w:val="000000" w:themeColor="text1"/>
-                                <w:sz w:val="16"/>
-                                <w:szCs w:val="18"/>
-                              </w:rPr>
-                              <w:t>Telefoon </w:t>
-                            </w:r>
-                            <w:r>
-                              <w:rPr>
-                                <w:rFonts w:ascii="Arial" w:eastAsia="Times New Roman" w:hAnsi="Arial"/>
-                                <w:bCs/>
-                                <w:color w:val="000000" w:themeColor="text1"/>
-                                <w:sz w:val="16"/>
-                                <w:szCs w:val="18"/>
-                              </w:rPr>
-                              <w:t>088 868 6161</w:t>
+                                <w:lang w:val="en-US"/>
+                              </w:rPr>
+                              <w:t>023 568 306</w:t>
                             </w:r>
                           </w:p>
                           <w:p>
@@ -2639,6 +2980,7 @@
                                 <w:color w:val="000000" w:themeColor="text1"/>
                                 <w:sz w:val="16"/>
                                 <w:szCs w:val="18"/>
+                                <w:lang w:val="en-US"/>
                               </w:rPr>
                             </w:pPr>
                             <w:proofErr w:type="gramStart"/>
@@ -2650,6 +2992,7 @@
                                 <w:color w:val="000000" w:themeColor="text1"/>
                                 <w:sz w:val="16"/>
                                 <w:szCs w:val="18"/>
+                                <w:lang w:val="en-US"/>
                               </w:rPr>
                               <w:t>E-mail</w:t>
                             </w:r>
@@ -2660,8 +3003,9 @@
                                 <w:color w:val="000000" w:themeColor="text1"/>
                                 <w:sz w:val="16"/>
                                 <w:szCs w:val="18"/>
-                              </w:rPr>
-                              <w:t>  info@postnl.nl</w:t>
+                                <w:lang w:val="en-US"/>
+                              </w:rPr>
+                              <w:t>  support@postnl-plugins.nl</w:t>
                             </w:r>
                             <w:proofErr w:type="gramEnd"/>
                             <w:r>
@@ -2671,6 +3015,7 @@
                                 <w:color w:val="000000" w:themeColor="text1"/>
                                 <w:sz w:val="16"/>
                                 <w:szCs w:val="18"/>
+                                <w:lang w:val="en-US"/>
                               </w:rPr>
                               <w:br/>
                             </w:r>
@@ -2682,6 +3027,7 @@
                                 <w:color w:val="000000" w:themeColor="text1"/>
                                 <w:sz w:val="16"/>
                                 <w:szCs w:val="18"/>
+                                <w:lang w:val="en-US"/>
                               </w:rPr>
                               <w:t>Website</w:t>
                             </w:r>
@@ -2692,6 +3038,7 @@
                                 <w:color w:val="000000" w:themeColor="text1"/>
                                 <w:sz w:val="16"/>
                                 <w:szCs w:val="18"/>
+                                <w:lang w:val="en-US"/>
                               </w:rPr>
                               <w:t> www.postnl.nl </w:t>
                             </w:r>
@@ -2704,8 +3051,10 @@
                                 <w:color w:val="000000" w:themeColor="text1"/>
                                 <w:sz w:val="16"/>
                                 <w:szCs w:val="18"/>
+                                <w:lang w:val="en-US"/>
                               </w:rPr>
                             </w:pPr>
+                            <w:proofErr w:type="spellStart"/>
                             <w:r>
                               <w:rPr>
                                 <w:rFonts w:ascii="Arial" w:eastAsia="Times New Roman" w:hAnsi="Arial"/>
@@ -2714,8 +3063,22 @@
                                 <w:color w:val="000000" w:themeColor="text1"/>
                                 <w:sz w:val="16"/>
                                 <w:szCs w:val="18"/>
-                              </w:rPr>
-                              <w:t>KvK </w:t>
+                                <w:lang w:val="en-US"/>
+                              </w:rPr>
+                              <w:t>KvK</w:t>
+                            </w:r>
+                            <w:proofErr w:type="spellEnd"/>
+                            <w:r>
+                              <w:rPr>
+                                <w:rFonts w:ascii="Arial" w:eastAsia="Times New Roman" w:hAnsi="Arial"/>
+                                <w:b/>
+                                <w:bCs/>
+                                <w:color w:val="000000" w:themeColor="text1"/>
+                                <w:sz w:val="16"/>
+                                <w:szCs w:val="18"/>
+                                <w:lang w:val="en-US"/>
+                              </w:rPr>
+                              <w:t> </w:t>
                             </w:r>
                             <w:r>
                               <w:rPr>
@@ -2724,6 +3087,7 @@
                                 <w:color w:val="000000" w:themeColor="text1"/>
                                 <w:sz w:val="16"/>
                                 <w:szCs w:val="18"/>
+                                <w:lang w:val="en-US"/>
                               </w:rPr>
                               <w:t>27124700 </w:t>
                             </w:r>
@@ -2735,6 +3099,7 @@
                                 <w:color w:val="000000" w:themeColor="text1"/>
                                 <w:sz w:val="16"/>
                                 <w:szCs w:val="18"/>
+                                <w:lang w:val="en-US"/>
                               </w:rPr>
                             </w:pPr>
                             <w:r>
@@ -2745,8 +3110,35 @@
                                 <w:color w:val="000000" w:themeColor="text1"/>
                                 <w:sz w:val="16"/>
                                 <w:szCs w:val="18"/>
-                              </w:rPr>
-                              <w:t>BTW-nr. </w:t>
+                                <w:lang w:val="en-US"/>
+                              </w:rPr>
+                              <w:t>BTW-</w:t>
+                            </w:r>
+                            <w:proofErr w:type="spellStart"/>
+                            <w:r>
+                              <w:rPr>
+                                <w:rFonts w:ascii="Arial" w:eastAsia="Times New Roman" w:hAnsi="Arial"/>
+                                <w:b/>
+                                <w:bCs/>
+                                <w:color w:val="000000" w:themeColor="text1"/>
+                                <w:sz w:val="16"/>
+                                <w:szCs w:val="18"/>
+                                <w:lang w:val="en-US"/>
+                              </w:rPr>
+                              <w:t>nr</w:t>
+                            </w:r>
+                            <w:proofErr w:type="spellEnd"/>
+                            <w:r>
+                              <w:rPr>
+                                <w:rFonts w:ascii="Arial" w:eastAsia="Times New Roman" w:hAnsi="Arial"/>
+                                <w:b/>
+                                <w:bCs/>
+                                <w:color w:val="000000" w:themeColor="text1"/>
+                                <w:sz w:val="16"/>
+                                <w:szCs w:val="18"/>
+                                <w:lang w:val="en-US"/>
+                              </w:rPr>
+                              <w:t>. </w:t>
                             </w:r>
                             <w:r>
                               <w:rPr>
@@ -2755,9 +3147,20 @@
                                 <w:color w:val="000000" w:themeColor="text1"/>
                                 <w:sz w:val="16"/>
                                 <w:szCs w:val="18"/>
+                                <w:lang w:val="en-US"/>
                               </w:rPr>
                               <w:t>NL009291477B01</w:t>
                             </w:r>
+                          </w:p>
+                          <w:p>
+                            <w:pPr>
+                              <w:rPr>
+                                <w:rFonts w:ascii="Arial" w:hAnsi="Arial"/>
+                                <w:color w:val="000000" w:themeColor="text1"/>
+                                <w:szCs w:val="21"/>
+                                <w:lang w:val="en-US"/>
+                              </w:rPr>
+                            </w:pPr>
                           </w:p>
                           <w:p>
                             <w:pPr>
@@ -2801,8 +3204,10 @@
                           <w:color w:val="000000" w:themeColor="text1"/>
                           <w:sz w:val="16"/>
                           <w:szCs w:val="18"/>
+                          <w:lang w:val="en-US"/>
                         </w:rPr>
                       </w:pPr>
+                      <w:proofErr w:type="spellStart"/>
                       <w:r>
                         <w:rPr>
                           <w:rFonts w:ascii="Arial" w:eastAsia="Times New Roman" w:hAnsi="Arial"/>
@@ -2811,8 +3216,70 @@
                           <w:color w:val="000000" w:themeColor="text1"/>
                           <w:sz w:val="16"/>
                           <w:szCs w:val="18"/>
-                        </w:rPr>
-                        <w:t>Adres </w:t>
+                          <w:lang w:val="en-US"/>
+                        </w:rPr>
+                        <w:t>Adres</w:t>
+                      </w:r>
+                      <w:proofErr w:type="spellEnd"/>
+                      <w:r>
+                        <w:rPr>
+                          <w:rFonts w:ascii="Arial" w:eastAsia="Times New Roman" w:hAnsi="Arial"/>
+                          <w:b/>
+                          <w:bCs/>
+                          <w:color w:val="000000" w:themeColor="text1"/>
+                          <w:sz w:val="16"/>
+                          <w:szCs w:val="18"/>
+                          <w:lang w:val="en-US"/>
+                        </w:rPr>
+                        <w:t> </w:t>
+                      </w:r>
+                      <w:proofErr w:type="spellStart"/>
+                      <w:r>
+                        <w:rPr>
+                          <w:rFonts w:ascii="Arial" w:eastAsia="Times New Roman" w:hAnsi="Arial"/>
+                          <w:bCs/>
+                          <w:color w:val="000000" w:themeColor="text1"/>
+                          <w:sz w:val="16"/>
+                          <w:szCs w:val="18"/>
+                          <w:lang w:val="en-US"/>
+                        </w:rPr>
+                        <w:t>Prinses</w:t>
+                      </w:r>
+                      <w:proofErr w:type="spellEnd"/>
+                      <w:r>
+                        <w:rPr>
+                          <w:rFonts w:ascii="Arial" w:eastAsia="Times New Roman" w:hAnsi="Arial"/>
+                          <w:bCs/>
+                          <w:color w:val="000000" w:themeColor="text1"/>
+                          <w:sz w:val="16"/>
+                          <w:szCs w:val="18"/>
+                          <w:lang w:val="en-US"/>
+                        </w:rPr>
+                        <w:t xml:space="preserve"> </w:t>
+                      </w:r>
+                      <w:proofErr w:type="spellStart"/>
+                      <w:r>
+                        <w:rPr>
+                          <w:rFonts w:ascii="Arial" w:eastAsia="Times New Roman" w:hAnsi="Arial"/>
+                          <w:bCs/>
+                          <w:color w:val="000000" w:themeColor="text1"/>
+                          <w:sz w:val="16"/>
+                          <w:szCs w:val="18"/>
+                          <w:lang w:val="en-US"/>
+                        </w:rPr>
+                        <w:t>Beatrixlaan</w:t>
+                      </w:r>
+                      <w:proofErr w:type="spellEnd"/>
+                      <w:r>
+                        <w:rPr>
+                          <w:rFonts w:ascii="Arial" w:eastAsia="Times New Roman" w:hAnsi="Arial"/>
+                          <w:bCs/>
+                          <w:color w:val="000000" w:themeColor="text1"/>
+                          <w:sz w:val="16"/>
+                          <w:szCs w:val="18"/>
+                          <w:lang w:val="en-US"/>
+                        </w:rPr>
+                        <w:t xml:space="preserve"> 23, 2595 AK ’s-Gravenhage </w:t>
                       </w:r>
                       <w:r>
                         <w:rPr>
@@ -2821,8 +3288,35 @@
                           <w:color w:val="000000" w:themeColor="text1"/>
                           <w:sz w:val="16"/>
                           <w:szCs w:val="18"/>
-                        </w:rPr>
-                        <w:t>Prinses Beatrixlaan 23, 2595 AK ’s-Gravenhage </w:t>
+                          <w:lang w:val="en-US"/>
+                        </w:rPr>
+                        <w:br/>
+                      </w:r>
+                      <w:proofErr w:type="spellStart"/>
+                      <w:r>
+                        <w:rPr>
+                          <w:rFonts w:ascii="Arial" w:eastAsia="Times New Roman" w:hAnsi="Arial"/>
+                          <w:b/>
+                          <w:bCs/>
+                          <w:color w:val="000000" w:themeColor="text1"/>
+                          <w:sz w:val="16"/>
+                          <w:szCs w:val="18"/>
+                          <w:lang w:val="en-US"/>
+                        </w:rPr>
+                        <w:t>Telefoon</w:t>
+                      </w:r>
+                      <w:proofErr w:type="spellEnd"/>
+                      <w:r>
+                        <w:rPr>
+                          <w:rFonts w:ascii="Arial" w:eastAsia="Times New Roman" w:hAnsi="Arial"/>
+                          <w:b/>
+                          <w:bCs/>
+                          <w:color w:val="000000" w:themeColor="text1"/>
+                          <w:sz w:val="16"/>
+                          <w:szCs w:val="18"/>
+                          <w:lang w:val="en-US"/>
+                        </w:rPr>
+                        <w:t> </w:t>
                       </w:r>
                       <w:r>
                         <w:rPr>
@@ -2831,29 +3325,9 @@
                           <w:color w:val="000000" w:themeColor="text1"/>
                           <w:sz w:val="16"/>
                           <w:szCs w:val="18"/>
-                        </w:rPr>
-                        <w:br/>
-                      </w:r>
-                      <w:r>
-                        <w:rPr>
-                          <w:rFonts w:ascii="Arial" w:eastAsia="Times New Roman" w:hAnsi="Arial"/>
-                          <w:b/>
-                          <w:bCs/>
-                          <w:color w:val="000000" w:themeColor="text1"/>
-                          <w:sz w:val="16"/>
-                          <w:szCs w:val="18"/>
-                        </w:rPr>
-                        <w:t>Telefoon </w:t>
-                      </w:r>
-                      <w:r>
-                        <w:rPr>
-                          <w:rFonts w:ascii="Arial" w:eastAsia="Times New Roman" w:hAnsi="Arial"/>
-                          <w:bCs/>
-                          <w:color w:val="000000" w:themeColor="text1"/>
-                          <w:sz w:val="16"/>
-                          <w:szCs w:val="18"/>
-                        </w:rPr>
-                        <w:t>088 868 6161</w:t>
+                          <w:lang w:val="en-US"/>
+                        </w:rPr>
+                        <w:t>023 568 306</w:t>
                       </w:r>
                     </w:p>
                     <w:p>
@@ -2864,6 +3338,7 @@
                           <w:color w:val="000000" w:themeColor="text1"/>
                           <w:sz w:val="16"/>
                           <w:szCs w:val="18"/>
+                          <w:lang w:val="en-US"/>
                         </w:rPr>
                       </w:pPr>
                       <w:proofErr w:type="gramStart"/>
@@ -2875,6 +3350,7 @@
                           <w:color w:val="000000" w:themeColor="text1"/>
                           <w:sz w:val="16"/>
                           <w:szCs w:val="18"/>
+                          <w:lang w:val="en-US"/>
                         </w:rPr>
                         <w:t>E-mail</w:t>
                       </w:r>
@@ -2885,8 +3361,9 @@
                           <w:color w:val="000000" w:themeColor="text1"/>
                           <w:sz w:val="16"/>
                           <w:szCs w:val="18"/>
-                        </w:rPr>
-                        <w:t>  info@postnl.nl</w:t>
+                          <w:lang w:val="en-US"/>
+                        </w:rPr>
+                        <w:t>  support@postnl-plugins.nl</w:t>
                       </w:r>
                       <w:proofErr w:type="gramEnd"/>
                       <w:r>
@@ -2896,6 +3373,7 @@
                           <w:color w:val="000000" w:themeColor="text1"/>
                           <w:sz w:val="16"/>
                           <w:szCs w:val="18"/>
+                          <w:lang w:val="en-US"/>
                         </w:rPr>
                         <w:br/>
                       </w:r>
@@ -2907,6 +3385,7 @@
                           <w:color w:val="000000" w:themeColor="text1"/>
                           <w:sz w:val="16"/>
                           <w:szCs w:val="18"/>
+                          <w:lang w:val="en-US"/>
                         </w:rPr>
                         <w:t>Website</w:t>
                       </w:r>
@@ -2917,6 +3396,7 @@
                           <w:color w:val="000000" w:themeColor="text1"/>
                           <w:sz w:val="16"/>
                           <w:szCs w:val="18"/>
+                          <w:lang w:val="en-US"/>
                         </w:rPr>
                         <w:t> www.postnl.nl </w:t>
                       </w:r>
@@ -2929,8 +3409,10 @@
                           <w:color w:val="000000" w:themeColor="text1"/>
                           <w:sz w:val="16"/>
                           <w:szCs w:val="18"/>
+                          <w:lang w:val="en-US"/>
                         </w:rPr>
                       </w:pPr>
+                      <w:proofErr w:type="spellStart"/>
                       <w:r>
                         <w:rPr>
                           <w:rFonts w:ascii="Arial" w:eastAsia="Times New Roman" w:hAnsi="Arial"/>
@@ -2939,8 +3421,22 @@
                           <w:color w:val="000000" w:themeColor="text1"/>
                           <w:sz w:val="16"/>
                           <w:szCs w:val="18"/>
-                        </w:rPr>
-                        <w:t>KvK </w:t>
+                          <w:lang w:val="en-US"/>
+                        </w:rPr>
+                        <w:t>KvK</w:t>
+                      </w:r>
+                      <w:proofErr w:type="spellEnd"/>
+                      <w:r>
+                        <w:rPr>
+                          <w:rFonts w:ascii="Arial" w:eastAsia="Times New Roman" w:hAnsi="Arial"/>
+                          <w:b/>
+                          <w:bCs/>
+                          <w:color w:val="000000" w:themeColor="text1"/>
+                          <w:sz w:val="16"/>
+                          <w:szCs w:val="18"/>
+                          <w:lang w:val="en-US"/>
+                        </w:rPr>
+                        <w:t> </w:t>
                       </w:r>
                       <w:r>
                         <w:rPr>
@@ -2949,6 +3445,7 @@
                           <w:color w:val="000000" w:themeColor="text1"/>
                           <w:sz w:val="16"/>
                           <w:szCs w:val="18"/>
+                          <w:lang w:val="en-US"/>
                         </w:rPr>
                         <w:t>27124700 </w:t>
                       </w:r>
@@ -2960,6 +3457,7 @@
                           <w:color w:val="000000" w:themeColor="text1"/>
                           <w:sz w:val="16"/>
                           <w:szCs w:val="18"/>
+                          <w:lang w:val="en-US"/>
                         </w:rPr>
                       </w:pPr>
                       <w:r>
@@ -2970,8 +3468,35 @@
                           <w:color w:val="000000" w:themeColor="text1"/>
                           <w:sz w:val="16"/>
                           <w:szCs w:val="18"/>
-                        </w:rPr>
-                        <w:t>BTW-nr. </w:t>
+                          <w:lang w:val="en-US"/>
+                        </w:rPr>
+                        <w:t>BTW-</w:t>
+                      </w:r>
+                      <w:proofErr w:type="spellStart"/>
+                      <w:r>
+                        <w:rPr>
+                          <w:rFonts w:ascii="Arial" w:eastAsia="Times New Roman" w:hAnsi="Arial"/>
+                          <w:b/>
+                          <w:bCs/>
+                          <w:color w:val="000000" w:themeColor="text1"/>
+                          <w:sz w:val="16"/>
+                          <w:szCs w:val="18"/>
+                          <w:lang w:val="en-US"/>
+                        </w:rPr>
+                        <w:t>nr</w:t>
+                      </w:r>
+                      <w:proofErr w:type="spellEnd"/>
+                      <w:r>
+                        <w:rPr>
+                          <w:rFonts w:ascii="Arial" w:eastAsia="Times New Roman" w:hAnsi="Arial"/>
+                          <w:b/>
+                          <w:bCs/>
+                          <w:color w:val="000000" w:themeColor="text1"/>
+                          <w:sz w:val="16"/>
+                          <w:szCs w:val="18"/>
+                          <w:lang w:val="en-US"/>
+                        </w:rPr>
+                        <w:t>. </w:t>
                       </w:r>
                       <w:r>
                         <w:rPr>
@@ -2980,9 +3505,20 @@
                           <w:color w:val="000000" w:themeColor="text1"/>
                           <w:sz w:val="16"/>
                           <w:szCs w:val="18"/>
+                          <w:lang w:val="en-US"/>
                         </w:rPr>
                         <w:t>NL009291477B01</w:t>
                       </w:r>
+                    </w:p>
+                    <w:p>
+                      <w:pPr>
+                        <w:rPr>
+                          <w:rFonts w:ascii="Arial" w:hAnsi="Arial"/>
+                          <w:color w:val="000000" w:themeColor="text1"/>
+                          <w:szCs w:val="21"/>
+                          <w:lang w:val="en-US"/>
+                        </w:rPr>
+                      </w:pPr>
                     </w:p>
                     <w:p>
                       <w:pPr>
@@ -3155,7 +3691,7 @@
                                     </pic:cNvPicPr>
                                   </pic:nvPicPr>
                                   <pic:blipFill>
-                                    <a:blip r:embed="rId11">
+                                    <a:blip r:embed="rId10">
                                       <a:extLst>
                                         <a:ext uri="{28A0092B-C50C-407E-A947-70E740481C1C}">
                                           <a14:useLocalDpi xmlns:a14="http://schemas.microsoft.com/office/drawing/2010/main" val="0"/>

</xml_diff>

<commit_message>
Change footer in manual
</commit_message>
<xml_diff>
--- a/media/PostNL_verzendtarieven.docx
+++ b/media/PostNL_verzendtarieven.docx
@@ -917,965 +917,7 @@
         <mc:AlternateContent>
           <mc:Choice Requires="wps">
             <w:drawing>
-              <wp:anchor distT="0" distB="0" distL="114300" distR="114300" simplePos="0" relativeHeight="251668480" behindDoc="0" locked="0" layoutInCell="1" allowOverlap="1" wp14:anchorId="28FEF50B" wp14:editId="580B6676">
-                <wp:simplePos x="0" y="0"/>
-                <wp:positionH relativeFrom="column">
-                  <wp:posOffset>1984570</wp:posOffset>
-                </wp:positionH>
-                <wp:positionV relativeFrom="paragraph">
-                  <wp:posOffset>575945</wp:posOffset>
-                </wp:positionV>
-                <wp:extent cx="3314700" cy="799465"/>
-                <wp:effectExtent l="0" t="0" r="0" b="0"/>
-                <wp:wrapSquare wrapText="bothSides"/>
-                <wp:docPr id="21" name="Tekstvak 21"/>
-                <wp:cNvGraphicFramePr/>
-                <a:graphic xmlns:a="http://schemas.openxmlformats.org/drawingml/2006/main">
-                  <a:graphicData uri="http://schemas.microsoft.com/office/word/2010/wordprocessingShape">
-                    <wps:wsp>
-                      <wps:cNvSpPr txBox="1"/>
-                      <wps:spPr>
-                        <a:xfrm>
-                          <a:off x="0" y="0"/>
-                          <a:ext cx="3314700" cy="799465"/>
-                        </a:xfrm>
-                        <a:prstGeom prst="rect">
-                          <a:avLst/>
-                        </a:prstGeom>
-                        <a:noFill/>
-                        <a:ln>
-                          <a:noFill/>
-                        </a:ln>
-                        <a:effectLst/>
-                      </wps:spPr>
-                      <wps:style>
-                        <a:lnRef idx="0">
-                          <a:schemeClr val="accent1"/>
-                        </a:lnRef>
-                        <a:fillRef idx="0">
-                          <a:schemeClr val="accent1"/>
-                        </a:fillRef>
-                        <a:effectRef idx="0">
-                          <a:schemeClr val="accent1"/>
-                        </a:effectRef>
-                        <a:fontRef idx="minor">
-                          <a:schemeClr val="dk1"/>
-                        </a:fontRef>
-                      </wps:style>
-                      <wps:txbx>
-                        <w:txbxContent>
-                          <w:p>
-                            <w:pPr>
-                              <w:rPr>
-                                <w:rFonts w:ascii="Arial" w:eastAsia="Times New Roman" w:hAnsi="Arial"/>
-                                <w:bCs/>
-                                <w:color w:val="000000" w:themeColor="text1"/>
-                                <w:sz w:val="16"/>
-                                <w:szCs w:val="18"/>
-                                <w:lang w:val="en-US"/>
-                              </w:rPr>
-                            </w:pPr>
-                            <w:proofErr w:type="spellStart"/>
-                            <w:r>
-                              <w:rPr>
-                                <w:rFonts w:ascii="Arial" w:eastAsia="Times New Roman" w:hAnsi="Arial"/>
-                                <w:b/>
-                                <w:bCs/>
-                                <w:color w:val="000000" w:themeColor="text1"/>
-                                <w:sz w:val="16"/>
-                                <w:szCs w:val="18"/>
-                                <w:lang w:val="en-US"/>
-                              </w:rPr>
-                              <w:t>Adres</w:t>
-                            </w:r>
-                            <w:proofErr w:type="spellEnd"/>
-                            <w:r>
-                              <w:rPr>
-                                <w:rFonts w:ascii="Arial" w:eastAsia="Times New Roman" w:hAnsi="Arial"/>
-                                <w:b/>
-                                <w:bCs/>
-                                <w:color w:val="000000" w:themeColor="text1"/>
-                                <w:sz w:val="16"/>
-                                <w:szCs w:val="18"/>
-                                <w:lang w:val="en-US"/>
-                              </w:rPr>
-                              <w:t> </w:t>
-                            </w:r>
-                            <w:proofErr w:type="spellStart"/>
-                            <w:r>
-                              <w:rPr>
-                                <w:rFonts w:ascii="Arial" w:eastAsia="Times New Roman" w:hAnsi="Arial"/>
-                                <w:bCs/>
-                                <w:color w:val="000000" w:themeColor="text1"/>
-                                <w:sz w:val="16"/>
-                                <w:szCs w:val="18"/>
-                                <w:lang w:val="en-US"/>
-                              </w:rPr>
-                              <w:t>Prinses</w:t>
-                            </w:r>
-                            <w:proofErr w:type="spellEnd"/>
-                            <w:r>
-                              <w:rPr>
-                                <w:rFonts w:ascii="Arial" w:eastAsia="Times New Roman" w:hAnsi="Arial"/>
-                                <w:bCs/>
-                                <w:color w:val="000000" w:themeColor="text1"/>
-                                <w:sz w:val="16"/>
-                                <w:szCs w:val="18"/>
-                                <w:lang w:val="en-US"/>
-                              </w:rPr>
-                              <w:t xml:space="preserve"> </w:t>
-                            </w:r>
-                            <w:proofErr w:type="spellStart"/>
-                            <w:r>
-                              <w:rPr>
-                                <w:rFonts w:ascii="Arial" w:eastAsia="Times New Roman" w:hAnsi="Arial"/>
-                                <w:bCs/>
-                                <w:color w:val="000000" w:themeColor="text1"/>
-                                <w:sz w:val="16"/>
-                                <w:szCs w:val="18"/>
-                                <w:lang w:val="en-US"/>
-                              </w:rPr>
-                              <w:t>Beatrixlaan</w:t>
-                            </w:r>
-                            <w:proofErr w:type="spellEnd"/>
-                            <w:r>
-                              <w:rPr>
-                                <w:rFonts w:ascii="Arial" w:eastAsia="Times New Roman" w:hAnsi="Arial"/>
-                                <w:bCs/>
-                                <w:color w:val="000000" w:themeColor="text1"/>
-                                <w:sz w:val="16"/>
-                                <w:szCs w:val="18"/>
-                                <w:lang w:val="en-US"/>
-                              </w:rPr>
-                              <w:t xml:space="preserve"> 23, 2595 AK ’s-Gravenhage </w:t>
-                            </w:r>
-                            <w:r>
-                              <w:rPr>
-                                <w:rFonts w:ascii="Arial" w:eastAsia="Times New Roman" w:hAnsi="Arial"/>
-                                <w:bCs/>
-                                <w:color w:val="000000" w:themeColor="text1"/>
-                                <w:sz w:val="16"/>
-                                <w:szCs w:val="18"/>
-                                <w:lang w:val="en-US"/>
-                              </w:rPr>
-                              <w:br/>
-                            </w:r>
-                            <w:proofErr w:type="spellStart"/>
-                            <w:r>
-                              <w:rPr>
-                                <w:rFonts w:ascii="Arial" w:eastAsia="Times New Roman" w:hAnsi="Arial"/>
-                                <w:b/>
-                                <w:bCs/>
-                                <w:color w:val="000000" w:themeColor="text1"/>
-                                <w:sz w:val="16"/>
-                                <w:szCs w:val="18"/>
-                                <w:lang w:val="en-US"/>
-                              </w:rPr>
-                              <w:t>Telefoon</w:t>
-                            </w:r>
-                            <w:proofErr w:type="spellEnd"/>
-                            <w:r>
-                              <w:rPr>
-                                <w:rFonts w:ascii="Arial" w:eastAsia="Times New Roman" w:hAnsi="Arial"/>
-                                <w:b/>
-                                <w:bCs/>
-                                <w:color w:val="000000" w:themeColor="text1"/>
-                                <w:sz w:val="16"/>
-                                <w:szCs w:val="18"/>
-                                <w:lang w:val="en-US"/>
-                              </w:rPr>
-                              <w:t> </w:t>
-                            </w:r>
-                            <w:r>
-                              <w:rPr>
-                                <w:rFonts w:ascii="Arial" w:eastAsia="Times New Roman" w:hAnsi="Arial"/>
-                                <w:bCs/>
-                                <w:color w:val="000000" w:themeColor="text1"/>
-                                <w:sz w:val="16"/>
-                                <w:szCs w:val="18"/>
-                                <w:lang w:val="en-US"/>
-                              </w:rPr>
-                              <w:t>023 568 306</w:t>
-                            </w:r>
-                          </w:p>
-                          <w:p>
-                            <w:pPr>
-                              <w:rPr>
-                                <w:rFonts w:ascii="Arial" w:eastAsia="Times New Roman" w:hAnsi="Arial"/>
-                                <w:bCs/>
-                                <w:color w:val="000000" w:themeColor="text1"/>
-                                <w:sz w:val="16"/>
-                                <w:szCs w:val="18"/>
-                                <w:lang w:val="en-US"/>
-                              </w:rPr>
-                            </w:pPr>
-                            <w:proofErr w:type="gramStart"/>
-                            <w:r>
-                              <w:rPr>
-                                <w:rFonts w:ascii="Arial" w:eastAsia="Times New Roman" w:hAnsi="Arial"/>
-                                <w:b/>
-                                <w:bCs/>
-                                <w:color w:val="000000" w:themeColor="text1"/>
-                                <w:sz w:val="16"/>
-                                <w:szCs w:val="18"/>
-                                <w:lang w:val="en-US"/>
-                              </w:rPr>
-                              <w:t>E-mail</w:t>
-                            </w:r>
-                            <w:r>
-                              <w:rPr>
-                                <w:rFonts w:ascii="Arial" w:eastAsia="Times New Roman" w:hAnsi="Arial"/>
-                                <w:bCs/>
-                                <w:color w:val="000000" w:themeColor="text1"/>
-                                <w:sz w:val="16"/>
-                                <w:szCs w:val="18"/>
-                                <w:lang w:val="en-US"/>
-                              </w:rPr>
-                              <w:t>  </w:t>
-                            </w:r>
-                            <w:r>
-                              <w:rPr>
-                                <w:rFonts w:ascii="Arial" w:eastAsia="Times New Roman" w:hAnsi="Arial"/>
-                                <w:bCs/>
-                                <w:color w:val="000000" w:themeColor="text1"/>
-                                <w:sz w:val="16"/>
-                                <w:szCs w:val="18"/>
-                                <w:lang w:val="en-US"/>
-                              </w:rPr>
-                              <w:t>support@postnl-plugins.nl</w:t>
-                            </w:r>
-                            <w:proofErr w:type="gramEnd"/>
-                            <w:r>
-                              <w:rPr>
-                                <w:rFonts w:ascii="Arial" w:eastAsia="Times New Roman" w:hAnsi="Arial"/>
-                                <w:bCs/>
-                                <w:color w:val="000000" w:themeColor="text1"/>
-                                <w:sz w:val="16"/>
-                                <w:szCs w:val="18"/>
-                                <w:lang w:val="en-US"/>
-                              </w:rPr>
-                              <w:br/>
-                            </w:r>
-                            <w:r>
-                              <w:rPr>
-                                <w:rFonts w:ascii="Arial" w:eastAsia="Times New Roman" w:hAnsi="Arial"/>
-                                <w:b/>
-                                <w:bCs/>
-                                <w:color w:val="000000" w:themeColor="text1"/>
-                                <w:sz w:val="16"/>
-                                <w:szCs w:val="18"/>
-                                <w:lang w:val="en-US"/>
-                              </w:rPr>
-                              <w:t>Website</w:t>
-                            </w:r>
-                            <w:r>
-                              <w:rPr>
-                                <w:rFonts w:ascii="Arial" w:eastAsia="Times New Roman" w:hAnsi="Arial"/>
-                                <w:bCs/>
-                                <w:color w:val="000000" w:themeColor="text1"/>
-                                <w:sz w:val="16"/>
-                                <w:szCs w:val="18"/>
-                                <w:lang w:val="en-US"/>
-                              </w:rPr>
-                              <w:t> www.postnl.nl </w:t>
-                            </w:r>
-                          </w:p>
-                          <w:p>
-                            <w:pPr>
-                              <w:rPr>
-                                <w:rFonts w:ascii="Arial" w:eastAsia="Times New Roman" w:hAnsi="Arial"/>
-                                <w:bCs/>
-                                <w:color w:val="000000" w:themeColor="text1"/>
-                                <w:sz w:val="16"/>
-                                <w:szCs w:val="18"/>
-                                <w:lang w:val="en-US"/>
-                              </w:rPr>
-                            </w:pPr>
-                            <w:proofErr w:type="spellStart"/>
-                            <w:r>
-                              <w:rPr>
-                                <w:rFonts w:ascii="Arial" w:eastAsia="Times New Roman" w:hAnsi="Arial"/>
-                                <w:b/>
-                                <w:bCs/>
-                                <w:color w:val="000000" w:themeColor="text1"/>
-                                <w:sz w:val="16"/>
-                                <w:szCs w:val="18"/>
-                                <w:lang w:val="en-US"/>
-                              </w:rPr>
-                              <w:t>KvK</w:t>
-                            </w:r>
-                            <w:proofErr w:type="spellEnd"/>
-                            <w:r>
-                              <w:rPr>
-                                <w:rFonts w:ascii="Arial" w:eastAsia="Times New Roman" w:hAnsi="Arial"/>
-                                <w:b/>
-                                <w:bCs/>
-                                <w:color w:val="000000" w:themeColor="text1"/>
-                                <w:sz w:val="16"/>
-                                <w:szCs w:val="18"/>
-                                <w:lang w:val="en-US"/>
-                              </w:rPr>
-                              <w:t> </w:t>
-                            </w:r>
-                            <w:r>
-                              <w:rPr>
-                                <w:rFonts w:ascii="Arial" w:eastAsia="Times New Roman" w:hAnsi="Arial"/>
-                                <w:bCs/>
-                                <w:color w:val="000000" w:themeColor="text1"/>
-                                <w:sz w:val="16"/>
-                                <w:szCs w:val="18"/>
-                                <w:lang w:val="en-US"/>
-                              </w:rPr>
-                              <w:t>27124700 </w:t>
-                            </w:r>
-                          </w:p>
-                          <w:p>
-                            <w:pPr>
-                              <w:rPr>
-                                <w:rFonts w:ascii="Arial" w:eastAsia="Times New Roman" w:hAnsi="Arial"/>
-                                <w:color w:val="000000" w:themeColor="text1"/>
-                                <w:sz w:val="16"/>
-                                <w:szCs w:val="18"/>
-                                <w:lang w:val="en-US"/>
-                              </w:rPr>
-                            </w:pPr>
-                            <w:r>
-                              <w:rPr>
-                                <w:rFonts w:ascii="Arial" w:eastAsia="Times New Roman" w:hAnsi="Arial"/>
-                                <w:b/>
-                                <w:bCs/>
-                                <w:color w:val="000000" w:themeColor="text1"/>
-                                <w:sz w:val="16"/>
-                                <w:szCs w:val="18"/>
-                                <w:lang w:val="en-US"/>
-                              </w:rPr>
-                              <w:t>BTW-</w:t>
-                            </w:r>
-                            <w:proofErr w:type="spellStart"/>
-                            <w:r>
-                              <w:rPr>
-                                <w:rFonts w:ascii="Arial" w:eastAsia="Times New Roman" w:hAnsi="Arial"/>
-                                <w:b/>
-                                <w:bCs/>
-                                <w:color w:val="000000" w:themeColor="text1"/>
-                                <w:sz w:val="16"/>
-                                <w:szCs w:val="18"/>
-                                <w:lang w:val="en-US"/>
-                              </w:rPr>
-                              <w:t>nr</w:t>
-                            </w:r>
-                            <w:proofErr w:type="spellEnd"/>
-                            <w:r>
-                              <w:rPr>
-                                <w:rFonts w:ascii="Arial" w:eastAsia="Times New Roman" w:hAnsi="Arial"/>
-                                <w:b/>
-                                <w:bCs/>
-                                <w:color w:val="000000" w:themeColor="text1"/>
-                                <w:sz w:val="16"/>
-                                <w:szCs w:val="18"/>
-                                <w:lang w:val="en-US"/>
-                              </w:rPr>
-                              <w:t>. </w:t>
-                            </w:r>
-                            <w:r>
-                              <w:rPr>
-                                <w:rFonts w:ascii="Arial" w:eastAsia="Times New Roman" w:hAnsi="Arial"/>
-                                <w:bCs/>
-                                <w:color w:val="000000" w:themeColor="text1"/>
-                                <w:sz w:val="16"/>
-                                <w:szCs w:val="18"/>
-                                <w:lang w:val="en-US"/>
-                              </w:rPr>
-                              <w:t>NL009291477B01</w:t>
-                            </w:r>
-                          </w:p>
-                          <w:p>
-                            <w:pPr>
-                              <w:rPr>
-                                <w:rFonts w:ascii="Arial" w:hAnsi="Arial"/>
-                                <w:color w:val="000000" w:themeColor="text1"/>
-                                <w:szCs w:val="21"/>
-                                <w:lang w:val="en-US"/>
-                              </w:rPr>
-                            </w:pPr>
-                          </w:p>
-                        </w:txbxContent>
-                      </wps:txbx>
-                      <wps:bodyPr rot="0" spcFirstLastPara="0" vertOverflow="overflow" horzOverflow="overflow" vert="horz" wrap="square" lIns="91440" tIns="45720" rIns="91440" bIns="45720" numCol="1" spcCol="0" rtlCol="0" fromWordArt="0" anchor="t" anchorCtr="0" forceAA="0" compatLnSpc="1">
-                        <a:prstTxWarp prst="textNoShape">
-                          <a:avLst/>
-                        </a:prstTxWarp>
-                        <a:noAutofit/>
-                      </wps:bodyPr>
-                    </wps:wsp>
-                  </a:graphicData>
-                </a:graphic>
-                <wp14:sizeRelH relativeFrom="margin">
-                  <wp14:pctWidth>0</wp14:pctWidth>
-                </wp14:sizeRelH>
-                <wp14:sizeRelV relativeFrom="margin">
-                  <wp14:pctHeight>0</wp14:pctHeight>
-                </wp14:sizeRelV>
-              </wp:anchor>
-            </w:drawing>
-          </mc:Choice>
-          <mc:Fallback>
-            <w:pict>
-              <v:shapetype w14:anchorId="28FEF50B" id="_x0000_t202" coordsize="21600,21600" o:spt="202" path="m0,0l0,21600,21600,21600,21600,0xe">
-                <v:stroke joinstyle="miter"/>
-                <v:path gradientshapeok="t" o:connecttype="rect"/>
-              </v:shapetype>
-              <v:shape id="Tekstvak 21" o:spid="_x0000_s1026" type="#_x0000_t202" style="position:absolute;margin-left:156.25pt;margin-top:45.35pt;width:261pt;height:62.95pt;z-index:251668480;visibility:visible;mso-wrap-style:square;mso-width-percent:0;mso-height-percent:0;mso-wrap-distance-left:9pt;mso-wrap-distance-top:0;mso-wrap-distance-right:9pt;mso-wrap-distance-bottom:0;mso-position-horizontal:absolute;mso-position-horizontal-relative:text;mso-position-vertical:absolute;mso-position-vertical-relative:text;mso-width-percent:0;mso-height-percent:0;mso-width-relative:margin;mso-height-relative:margin;v-text-anchor:top" o:gfxdata="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" filled="f" stroked="f">
-                <v:textbox>
-                  <w:txbxContent>
-                    <w:p>
-                      <w:pPr>
-                        <w:rPr>
-                          <w:rFonts w:ascii="Arial" w:eastAsia="Times New Roman" w:hAnsi="Arial"/>
-                          <w:bCs/>
-                          <w:color w:val="000000" w:themeColor="text1"/>
-                          <w:sz w:val="16"/>
-                          <w:szCs w:val="18"/>
-                          <w:lang w:val="en-US"/>
-                        </w:rPr>
-                      </w:pPr>
-                      <w:proofErr w:type="spellStart"/>
-                      <w:r>
-                        <w:rPr>
-                          <w:rFonts w:ascii="Arial" w:eastAsia="Times New Roman" w:hAnsi="Arial"/>
-                          <w:b/>
-                          <w:bCs/>
-                          <w:color w:val="000000" w:themeColor="text1"/>
-                          <w:sz w:val="16"/>
-                          <w:szCs w:val="18"/>
-                          <w:lang w:val="en-US"/>
-                        </w:rPr>
-                        <w:t>Adres</w:t>
-                      </w:r>
-                      <w:proofErr w:type="spellEnd"/>
-                      <w:r>
-                        <w:rPr>
-                          <w:rFonts w:ascii="Arial" w:eastAsia="Times New Roman" w:hAnsi="Arial"/>
-                          <w:b/>
-                          <w:bCs/>
-                          <w:color w:val="000000" w:themeColor="text1"/>
-                          <w:sz w:val="16"/>
-                          <w:szCs w:val="18"/>
-                          <w:lang w:val="en-US"/>
-                        </w:rPr>
-                        <w:t> </w:t>
-                      </w:r>
-                      <w:proofErr w:type="spellStart"/>
-                      <w:r>
-                        <w:rPr>
-                          <w:rFonts w:ascii="Arial" w:eastAsia="Times New Roman" w:hAnsi="Arial"/>
-                          <w:bCs/>
-                          <w:color w:val="000000" w:themeColor="text1"/>
-                          <w:sz w:val="16"/>
-                          <w:szCs w:val="18"/>
-                          <w:lang w:val="en-US"/>
-                        </w:rPr>
-                        <w:t>Prinses</w:t>
-                      </w:r>
-                      <w:proofErr w:type="spellEnd"/>
-                      <w:r>
-                        <w:rPr>
-                          <w:rFonts w:ascii="Arial" w:eastAsia="Times New Roman" w:hAnsi="Arial"/>
-                          <w:bCs/>
-                          <w:color w:val="000000" w:themeColor="text1"/>
-                          <w:sz w:val="16"/>
-                          <w:szCs w:val="18"/>
-                          <w:lang w:val="en-US"/>
-                        </w:rPr>
-                        <w:t xml:space="preserve"> </w:t>
-                      </w:r>
-                      <w:proofErr w:type="spellStart"/>
-                      <w:r>
-                        <w:rPr>
-                          <w:rFonts w:ascii="Arial" w:eastAsia="Times New Roman" w:hAnsi="Arial"/>
-                          <w:bCs/>
-                          <w:color w:val="000000" w:themeColor="text1"/>
-                          <w:sz w:val="16"/>
-                          <w:szCs w:val="18"/>
-                          <w:lang w:val="en-US"/>
-                        </w:rPr>
-                        <w:t>Beatrixlaan</w:t>
-                      </w:r>
-                      <w:proofErr w:type="spellEnd"/>
-                      <w:r>
-                        <w:rPr>
-                          <w:rFonts w:ascii="Arial" w:eastAsia="Times New Roman" w:hAnsi="Arial"/>
-                          <w:bCs/>
-                          <w:color w:val="000000" w:themeColor="text1"/>
-                          <w:sz w:val="16"/>
-                          <w:szCs w:val="18"/>
-                          <w:lang w:val="en-US"/>
-                        </w:rPr>
-                        <w:t xml:space="preserve"> 23, 2595 AK ’s-Gravenhage </w:t>
-                      </w:r>
-                      <w:r>
-                        <w:rPr>
-                          <w:rFonts w:ascii="Arial" w:eastAsia="Times New Roman" w:hAnsi="Arial"/>
-                          <w:bCs/>
-                          <w:color w:val="000000" w:themeColor="text1"/>
-                          <w:sz w:val="16"/>
-                          <w:szCs w:val="18"/>
-                          <w:lang w:val="en-US"/>
-                        </w:rPr>
-                        <w:br/>
-                      </w:r>
-                      <w:proofErr w:type="spellStart"/>
-                      <w:r>
-                        <w:rPr>
-                          <w:rFonts w:ascii="Arial" w:eastAsia="Times New Roman" w:hAnsi="Arial"/>
-                          <w:b/>
-                          <w:bCs/>
-                          <w:color w:val="000000" w:themeColor="text1"/>
-                          <w:sz w:val="16"/>
-                          <w:szCs w:val="18"/>
-                          <w:lang w:val="en-US"/>
-                        </w:rPr>
-                        <w:t>Telefoon</w:t>
-                      </w:r>
-                      <w:proofErr w:type="spellEnd"/>
-                      <w:r>
-                        <w:rPr>
-                          <w:rFonts w:ascii="Arial" w:eastAsia="Times New Roman" w:hAnsi="Arial"/>
-                          <w:b/>
-                          <w:bCs/>
-                          <w:color w:val="000000" w:themeColor="text1"/>
-                          <w:sz w:val="16"/>
-                          <w:szCs w:val="18"/>
-                          <w:lang w:val="en-US"/>
-                        </w:rPr>
-                        <w:t> </w:t>
-                      </w:r>
-                      <w:r>
-                        <w:rPr>
-                          <w:rFonts w:ascii="Arial" w:eastAsia="Times New Roman" w:hAnsi="Arial"/>
-                          <w:bCs/>
-                          <w:color w:val="000000" w:themeColor="text1"/>
-                          <w:sz w:val="16"/>
-                          <w:szCs w:val="18"/>
-                          <w:lang w:val="en-US"/>
-                        </w:rPr>
-                        <w:t>023 568 306</w:t>
-                      </w:r>
-                    </w:p>
-                    <w:p>
-                      <w:pPr>
-                        <w:rPr>
-                          <w:rFonts w:ascii="Arial" w:eastAsia="Times New Roman" w:hAnsi="Arial"/>
-                          <w:bCs/>
-                          <w:color w:val="000000" w:themeColor="text1"/>
-                          <w:sz w:val="16"/>
-                          <w:szCs w:val="18"/>
-                          <w:lang w:val="en-US"/>
-                        </w:rPr>
-                      </w:pPr>
-                      <w:proofErr w:type="gramStart"/>
-                      <w:r>
-                        <w:rPr>
-                          <w:rFonts w:ascii="Arial" w:eastAsia="Times New Roman" w:hAnsi="Arial"/>
-                          <w:b/>
-                          <w:bCs/>
-                          <w:color w:val="000000" w:themeColor="text1"/>
-                          <w:sz w:val="16"/>
-                          <w:szCs w:val="18"/>
-                          <w:lang w:val="en-US"/>
-                        </w:rPr>
-                        <w:t>E-mail</w:t>
-                      </w:r>
-                      <w:r>
-                        <w:rPr>
-                          <w:rFonts w:ascii="Arial" w:eastAsia="Times New Roman" w:hAnsi="Arial"/>
-                          <w:bCs/>
-                          <w:color w:val="000000" w:themeColor="text1"/>
-                          <w:sz w:val="16"/>
-                          <w:szCs w:val="18"/>
-                          <w:lang w:val="en-US"/>
-                        </w:rPr>
-                        <w:t>  </w:t>
-                      </w:r>
-                      <w:r>
-                        <w:rPr>
-                          <w:rFonts w:ascii="Arial" w:eastAsia="Times New Roman" w:hAnsi="Arial"/>
-                          <w:bCs/>
-                          <w:color w:val="000000" w:themeColor="text1"/>
-                          <w:sz w:val="16"/>
-                          <w:szCs w:val="18"/>
-                          <w:lang w:val="en-US"/>
-                        </w:rPr>
-                        <w:t>support@postnl-plugins.nl</w:t>
-                      </w:r>
-                      <w:proofErr w:type="gramEnd"/>
-                      <w:r>
-                        <w:rPr>
-                          <w:rFonts w:ascii="Arial" w:eastAsia="Times New Roman" w:hAnsi="Arial"/>
-                          <w:bCs/>
-                          <w:color w:val="000000" w:themeColor="text1"/>
-                          <w:sz w:val="16"/>
-                          <w:szCs w:val="18"/>
-                          <w:lang w:val="en-US"/>
-                        </w:rPr>
-                        <w:br/>
-                      </w:r>
-                      <w:r>
-                        <w:rPr>
-                          <w:rFonts w:ascii="Arial" w:eastAsia="Times New Roman" w:hAnsi="Arial"/>
-                          <w:b/>
-                          <w:bCs/>
-                          <w:color w:val="000000" w:themeColor="text1"/>
-                          <w:sz w:val="16"/>
-                          <w:szCs w:val="18"/>
-                          <w:lang w:val="en-US"/>
-                        </w:rPr>
-                        <w:t>Website</w:t>
-                      </w:r>
-                      <w:r>
-                        <w:rPr>
-                          <w:rFonts w:ascii="Arial" w:eastAsia="Times New Roman" w:hAnsi="Arial"/>
-                          <w:bCs/>
-                          <w:color w:val="000000" w:themeColor="text1"/>
-                          <w:sz w:val="16"/>
-                          <w:szCs w:val="18"/>
-                          <w:lang w:val="en-US"/>
-                        </w:rPr>
-                        <w:t> www.postnl.nl </w:t>
-                      </w:r>
-                    </w:p>
-                    <w:p>
-                      <w:pPr>
-                        <w:rPr>
-                          <w:rFonts w:ascii="Arial" w:eastAsia="Times New Roman" w:hAnsi="Arial"/>
-                          <w:bCs/>
-                          <w:color w:val="000000" w:themeColor="text1"/>
-                          <w:sz w:val="16"/>
-                          <w:szCs w:val="18"/>
-                          <w:lang w:val="en-US"/>
-                        </w:rPr>
-                      </w:pPr>
-                      <w:proofErr w:type="spellStart"/>
-                      <w:r>
-                        <w:rPr>
-                          <w:rFonts w:ascii="Arial" w:eastAsia="Times New Roman" w:hAnsi="Arial"/>
-                          <w:b/>
-                          <w:bCs/>
-                          <w:color w:val="000000" w:themeColor="text1"/>
-                          <w:sz w:val="16"/>
-                          <w:szCs w:val="18"/>
-                          <w:lang w:val="en-US"/>
-                        </w:rPr>
-                        <w:t>KvK</w:t>
-                      </w:r>
-                      <w:proofErr w:type="spellEnd"/>
-                      <w:r>
-                        <w:rPr>
-                          <w:rFonts w:ascii="Arial" w:eastAsia="Times New Roman" w:hAnsi="Arial"/>
-                          <w:b/>
-                          <w:bCs/>
-                          <w:color w:val="000000" w:themeColor="text1"/>
-                          <w:sz w:val="16"/>
-                          <w:szCs w:val="18"/>
-                          <w:lang w:val="en-US"/>
-                        </w:rPr>
-                        <w:t> </w:t>
-                      </w:r>
-                      <w:r>
-                        <w:rPr>
-                          <w:rFonts w:ascii="Arial" w:eastAsia="Times New Roman" w:hAnsi="Arial"/>
-                          <w:bCs/>
-                          <w:color w:val="000000" w:themeColor="text1"/>
-                          <w:sz w:val="16"/>
-                          <w:szCs w:val="18"/>
-                          <w:lang w:val="en-US"/>
-                        </w:rPr>
-                        <w:t>27124700 </w:t>
-                      </w:r>
-                    </w:p>
-                    <w:p>
-                      <w:pPr>
-                        <w:rPr>
-                          <w:rFonts w:ascii="Arial" w:eastAsia="Times New Roman" w:hAnsi="Arial"/>
-                          <w:color w:val="000000" w:themeColor="text1"/>
-                          <w:sz w:val="16"/>
-                          <w:szCs w:val="18"/>
-                          <w:lang w:val="en-US"/>
-                        </w:rPr>
-                      </w:pPr>
-                      <w:r>
-                        <w:rPr>
-                          <w:rFonts w:ascii="Arial" w:eastAsia="Times New Roman" w:hAnsi="Arial"/>
-                          <w:b/>
-                          <w:bCs/>
-                          <w:color w:val="000000" w:themeColor="text1"/>
-                          <w:sz w:val="16"/>
-                          <w:szCs w:val="18"/>
-                          <w:lang w:val="en-US"/>
-                        </w:rPr>
-                        <w:t>BTW-</w:t>
-                      </w:r>
-                      <w:proofErr w:type="spellStart"/>
-                      <w:r>
-                        <w:rPr>
-                          <w:rFonts w:ascii="Arial" w:eastAsia="Times New Roman" w:hAnsi="Arial"/>
-                          <w:b/>
-                          <w:bCs/>
-                          <w:color w:val="000000" w:themeColor="text1"/>
-                          <w:sz w:val="16"/>
-                          <w:szCs w:val="18"/>
-                          <w:lang w:val="en-US"/>
-                        </w:rPr>
-                        <w:t>nr</w:t>
-                      </w:r>
-                      <w:proofErr w:type="spellEnd"/>
-                      <w:r>
-                        <w:rPr>
-                          <w:rFonts w:ascii="Arial" w:eastAsia="Times New Roman" w:hAnsi="Arial"/>
-                          <w:b/>
-                          <w:bCs/>
-                          <w:color w:val="000000" w:themeColor="text1"/>
-                          <w:sz w:val="16"/>
-                          <w:szCs w:val="18"/>
-                          <w:lang w:val="en-US"/>
-                        </w:rPr>
-                        <w:t>. </w:t>
-                      </w:r>
-                      <w:r>
-                        <w:rPr>
-                          <w:rFonts w:ascii="Arial" w:eastAsia="Times New Roman" w:hAnsi="Arial"/>
-                          <w:bCs/>
-                          <w:color w:val="000000" w:themeColor="text1"/>
-                          <w:sz w:val="16"/>
-                          <w:szCs w:val="18"/>
-                          <w:lang w:val="en-US"/>
-                        </w:rPr>
-                        <w:t>NL009291477B01</w:t>
-                      </w:r>
-                    </w:p>
-                    <w:p>
-                      <w:pPr>
-                        <w:rPr>
-                          <w:rFonts w:ascii="Arial" w:hAnsi="Arial"/>
-                          <w:color w:val="000000" w:themeColor="text1"/>
-                          <w:szCs w:val="21"/>
-                          <w:lang w:val="en-US"/>
-                        </w:rPr>
-                      </w:pPr>
-                    </w:p>
-                  </w:txbxContent>
-                </v:textbox>
-                <w10:wrap type="square"/>
-              </v:shape>
-            </w:pict>
-          </mc:Fallback>
-        </mc:AlternateContent>
-      </w:r>
-      <w:r>
-        <w:rPr>
-          <w:rFonts w:ascii="Arial" w:eastAsia="Arial" w:hAnsi="Arial"/>
-          <w:noProof/>
-          <w:color w:val="FFFFFF"/>
-          <w:sz w:val="16"/>
-        </w:rPr>
-        <mc:AlternateContent>
-          <mc:Choice Requires="wps">
-            <w:drawing>
-              <wp:anchor distT="0" distB="0" distL="114300" distR="114300" simplePos="0" relativeHeight="251669504" behindDoc="0" locked="0" layoutInCell="1" allowOverlap="1" wp14:anchorId="486690F0" wp14:editId="21D31963">
-                <wp:simplePos x="0" y="0"/>
-                <wp:positionH relativeFrom="column">
-                  <wp:posOffset>-304800</wp:posOffset>
-                </wp:positionH>
-                <wp:positionV relativeFrom="paragraph">
-                  <wp:posOffset>572770</wp:posOffset>
-                </wp:positionV>
-                <wp:extent cx="2400300" cy="800100"/>
-                <wp:effectExtent l="0" t="0" r="0" b="12700"/>
-                <wp:wrapSquare wrapText="bothSides"/>
-                <wp:docPr id="22" name="Tekstvak 22"/>
-                <wp:cNvGraphicFramePr/>
-                <a:graphic xmlns:a="http://schemas.openxmlformats.org/drawingml/2006/main">
-                  <a:graphicData uri="http://schemas.microsoft.com/office/word/2010/wordprocessingShape">
-                    <wps:wsp>
-                      <wps:cNvSpPr txBox="1"/>
-                      <wps:spPr>
-                        <a:xfrm>
-                          <a:off x="0" y="0"/>
-                          <a:ext cx="2400300" cy="800100"/>
-                        </a:xfrm>
-                        <a:prstGeom prst="rect">
-                          <a:avLst/>
-                        </a:prstGeom>
-                        <a:noFill/>
-                        <a:ln>
-                          <a:noFill/>
-                        </a:ln>
-                        <a:effectLst/>
-                      </wps:spPr>
-                      <wps:style>
-                        <a:lnRef idx="0">
-                          <a:schemeClr val="accent1"/>
-                        </a:lnRef>
-                        <a:fillRef idx="0">
-                          <a:schemeClr val="accent1"/>
-                        </a:fillRef>
-                        <a:effectRef idx="0">
-                          <a:schemeClr val="accent1"/>
-                        </a:effectRef>
-                        <a:fontRef idx="minor">
-                          <a:schemeClr val="dk1"/>
-                        </a:fontRef>
-                      </wps:style>
-                      <wps:txbx>
-                        <w:txbxContent>
-                          <w:p>
-                            <w:r>
-                              <w:rPr>
-                                <w:noProof/>
-                              </w:rPr>
-                              <w:drawing>
-                                <wp:inline distT="0" distB="0" distL="0" distR="0" wp14:anchorId="6D171B4C" wp14:editId="2A7F19DD">
-                                  <wp:extent cx="2080260" cy="733818"/>
-                                  <wp:effectExtent l="0" t="0" r="2540" b="3175"/>
-                                  <wp:docPr id="24" name="Afbeelding 24" descr="/Applications/MAMP/htdocs/woocommerce-PostNL-gh-pages/media/PostNL_foter_logo.jpg"/>
-                                  <wp:cNvGraphicFramePr>
-                                    <a:graphicFrameLocks xmlns:a="http://schemas.openxmlformats.org/drawingml/2006/main" noChangeAspect="1"/>
-                                  </wp:cNvGraphicFramePr>
-                                  <a:graphic xmlns:a="http://schemas.openxmlformats.org/drawingml/2006/main">
-                                    <a:graphicData uri="http://schemas.openxmlformats.org/drawingml/2006/picture">
-                                      <pic:pic xmlns:pic="http://schemas.openxmlformats.org/drawingml/2006/picture">
-                                        <pic:nvPicPr>
-                                          <pic:cNvPr id="0" name="Picture 17" descr="/Applications/MAMP/htdocs/woocommerce-PostNL-gh-pages/media/PostNL_foter_logo.jpg"/>
-                                          <pic:cNvPicPr>
-                                            <a:picLocks noChangeAspect="1" noChangeArrowheads="1"/>
-                                          </pic:cNvPicPr>
-                                        </pic:nvPicPr>
-                                        <pic:blipFill>
-                                          <a:blip r:embed="rId10">
-                                            <a:extLst>
-                                              <a:ext uri="{28A0092B-C50C-407E-A947-70E740481C1C}">
-                                                <a14:useLocalDpi xmlns:a14="http://schemas.microsoft.com/office/drawing/2010/main" val="0"/>
-                                              </a:ext>
-                                            </a:extLst>
-                                          </a:blip>
-                                          <a:srcRect/>
-                                          <a:stretch>
-                                            <a:fillRect/>
-                                          </a:stretch>
-                                        </pic:blipFill>
-                                        <pic:spPr bwMode="auto">
-                                          <a:xfrm>
-                                            <a:off x="0" y="0"/>
-                                            <a:ext cx="2229643" cy="786513"/>
-                                          </a:xfrm>
-                                          <a:prstGeom prst="rect">
-                                            <a:avLst/>
-                                          </a:prstGeom>
-                                          <a:noFill/>
-                                          <a:ln>
-                                            <a:noFill/>
-                                          </a:ln>
-                                        </pic:spPr>
-                                      </pic:pic>
-                                    </a:graphicData>
-                                  </a:graphic>
-                                </wp:inline>
-                              </w:drawing>
-                            </w:r>
-                          </w:p>
-                        </w:txbxContent>
-                      </wps:txbx>
-                      <wps:bodyPr rot="0" spcFirstLastPara="0" vertOverflow="overflow" horzOverflow="overflow" vert="horz" wrap="square" lIns="91440" tIns="45720" rIns="91440" bIns="45720" numCol="1" spcCol="0" rtlCol="0" fromWordArt="0" anchor="t" anchorCtr="0" forceAA="0" compatLnSpc="1">
-                        <a:prstTxWarp prst="textNoShape">
-                          <a:avLst/>
-                        </a:prstTxWarp>
-                        <a:noAutofit/>
-                      </wps:bodyPr>
-                    </wps:wsp>
-                  </a:graphicData>
-                </a:graphic>
-              </wp:anchor>
-            </w:drawing>
-          </mc:Choice>
-          <mc:Fallback>
-            <w:pict>
-              <v:shape w14:anchorId="486690F0" id="Tekstvak 22" o:spid="_x0000_s1027" type="#_x0000_t202" style="position:absolute;margin-left:-24pt;margin-top:45.1pt;width:189pt;height:63pt;z-index:251669504;visibility:visible;mso-wrap-style:square;mso-wrap-distance-left:9pt;mso-wrap-distance-top:0;mso-wrap-distance-right:9pt;mso-wrap-distance-bottom:0;mso-position-horizontal:absolute;mso-position-horizontal-relative:text;mso-position-vertical:absolute;mso-position-vertical-relative:text;v-text-anchor:top" o:gfxdata="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" filled="f" stroked="f">
-                <v:textbox>
-                  <w:txbxContent>
-                    <w:p>
-                      <w:r>
-                        <w:rPr>
-                          <w:noProof/>
-                        </w:rPr>
-                        <w:drawing>
-                          <wp:inline distT="0" distB="0" distL="0" distR="0" wp14:anchorId="6D171B4C" wp14:editId="2A7F19DD">
-                            <wp:extent cx="2080260" cy="733818"/>
-                            <wp:effectExtent l="0" t="0" r="2540" b="3175"/>
-                            <wp:docPr id="24" name="Afbeelding 24" descr="/Applications/MAMP/htdocs/woocommerce-PostNL-gh-pages/media/PostNL_foter_logo.jpg"/>
-                            <wp:cNvGraphicFramePr>
-                              <a:graphicFrameLocks xmlns:a="http://schemas.openxmlformats.org/drawingml/2006/main" noChangeAspect="1"/>
-                            </wp:cNvGraphicFramePr>
-                            <a:graphic xmlns:a="http://schemas.openxmlformats.org/drawingml/2006/main">
-                              <a:graphicData uri="http://schemas.openxmlformats.org/drawingml/2006/picture">
-                                <pic:pic xmlns:pic="http://schemas.openxmlformats.org/drawingml/2006/picture">
-                                  <pic:nvPicPr>
-                                    <pic:cNvPr id="0" name="Picture 17" descr="/Applications/MAMP/htdocs/woocommerce-PostNL-gh-pages/media/PostNL_foter_logo.jpg"/>
-                                    <pic:cNvPicPr>
-                                      <a:picLocks noChangeAspect="1" noChangeArrowheads="1"/>
-                                    </pic:cNvPicPr>
-                                  </pic:nvPicPr>
-                                  <pic:blipFill>
-                                    <a:blip r:embed="rId10">
-                                      <a:extLst>
-                                        <a:ext uri="{28A0092B-C50C-407E-A947-70E740481C1C}">
-                                          <a14:useLocalDpi xmlns:a14="http://schemas.microsoft.com/office/drawing/2010/main" val="0"/>
-                                        </a:ext>
-                                      </a:extLst>
-                                    </a:blip>
-                                    <a:srcRect/>
-                                    <a:stretch>
-                                      <a:fillRect/>
-                                    </a:stretch>
-                                  </pic:blipFill>
-                                  <pic:spPr bwMode="auto">
-                                    <a:xfrm>
-                                      <a:off x="0" y="0"/>
-                                      <a:ext cx="2229643" cy="786513"/>
-                                    </a:xfrm>
-                                    <a:prstGeom prst="rect">
-                                      <a:avLst/>
-                                    </a:prstGeom>
-                                    <a:noFill/>
-                                    <a:ln>
-                                      <a:noFill/>
-                                    </a:ln>
-                                  </pic:spPr>
-                                </pic:pic>
-                              </a:graphicData>
-                            </a:graphic>
-                          </wp:inline>
-                        </w:drawing>
-                      </w:r>
-                    </w:p>
-                  </w:txbxContent>
-                </v:textbox>
-                <w10:wrap type="square"/>
-              </v:shape>
-            </w:pict>
-          </mc:Fallback>
-        </mc:AlternateContent>
-      </w:r>
-      <w:r>
-        <w:rPr>
-          <w:rFonts w:ascii="Arial" w:eastAsia="Arial" w:hAnsi="Arial"/>
-          <w:noProof/>
-          <w:color w:val="FFFFFF"/>
-          <w:sz w:val="16"/>
-        </w:rPr>
-        <mc:AlternateContent>
-          <mc:Choice Requires="wps">
-            <w:drawing>
-              <wp:anchor distT="0" distB="0" distL="114300" distR="114300" simplePos="0" relativeHeight="251667456" behindDoc="0" locked="0" layoutInCell="1" allowOverlap="1" wp14:anchorId="3A81A868" wp14:editId="5BBF122E">
+              <wp:anchor distT="0" distB="0" distL="114300" distR="114300" simplePos="0" relativeHeight="251667456" behindDoc="0" locked="0" layoutInCell="1" allowOverlap="1" wp14:anchorId="3A81A868" wp14:editId="302FF34C">
                 <wp:simplePos x="0" y="0"/>
                 <wp:positionH relativeFrom="column">
                   <wp:posOffset>-533400</wp:posOffset>
@@ -1947,7 +989,11 @@
           </mc:Choice>
           <mc:Fallback>
             <w:pict>
-              <v:shape w14:anchorId="3A81A868" id="Tekstvak 23" o:spid="_x0000_s1028" type="#_x0000_t202" style="position:absolute;margin-left:-42pt;margin-top:40.6pt;width:594pt;height:72.3pt;z-index:251667456;visibility:visible;mso-wrap-style:square;mso-width-percent:0;mso-height-percent:0;mso-wrap-distance-left:9pt;mso-wrap-distance-top:0;mso-wrap-distance-right:9pt;mso-wrap-distance-bottom:0;mso-position-horizontal:absolute;mso-position-horizontal-relative:text;mso-position-vertical:absolute;mso-position-vertical-relative:text;mso-width-percent:0;mso-height-percent:0;mso-width-relative:margin;mso-height-relative:margin;v-text-anchor:top" o:gfxdata="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" fillcolor="#f3f4f8" stroked="f">
+              <v:shapetype w14:anchorId="3A81A868" id="_x0000_t202" coordsize="21600,21600" o:spt="202" path="m0,0l0,21600,21600,21600,21600,0xe">
+                <v:stroke joinstyle="miter"/>
+                <v:path gradientshapeok="t" o:connecttype="rect"/>
+              </v:shapetype>
+              <v:shape id="Tekstvak 23" o:spid="_x0000_s1026" type="#_x0000_t202" style="position:absolute;margin-left:-42pt;margin-top:40.6pt;width:594pt;height:72.3pt;z-index:251667456;visibility:visible;mso-wrap-style:square;mso-width-percent:0;mso-height-percent:0;mso-wrap-distance-left:9pt;mso-wrap-distance-top:0;mso-wrap-distance-right:9pt;mso-wrap-distance-bottom:0;mso-position-horizontal:absolute;mso-position-horizontal-relative:text;mso-position-vertical:absolute;mso-position-vertical-relative:text;mso-width-percent:0;mso-height-percent:0;mso-width-relative:margin;mso-height-relative:margin;v-text-anchor:top" o:gfxdata="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" fillcolor="#f3f4f8" stroked="f">
                 <v:textbox>
                   <w:txbxContent>
                     <w:p/>
@@ -1970,6 +1016,192 @@
           <w:sz w:val="16"/>
         </w:rPr>
       </w:pPr>
+      <w:r>
+        <w:rPr>
+          <w:rFonts w:ascii="Arial" w:eastAsia="Arial" w:hAnsi="Arial"/>
+          <w:noProof/>
+          <w:color w:val="FFFFFF"/>
+          <w:sz w:val="16"/>
+        </w:rPr>
+        <mc:AlternateContent>
+          <mc:Choice Requires="wps">
+            <w:drawing>
+              <wp:anchor distT="0" distB="0" distL="114300" distR="114300" simplePos="0" relativeHeight="251669504" behindDoc="0" locked="0" layoutInCell="1" allowOverlap="1" wp14:anchorId="486690F0" wp14:editId="2E2282BD">
+                <wp:simplePos x="0" y="0"/>
+                <wp:positionH relativeFrom="column">
+                  <wp:posOffset>4086958</wp:posOffset>
+                </wp:positionH>
+                <wp:positionV relativeFrom="paragraph">
+                  <wp:posOffset>450850</wp:posOffset>
+                </wp:positionV>
+                <wp:extent cx="2400300" cy="800100"/>
+                <wp:effectExtent l="0" t="0" r="0" b="12700"/>
+                <wp:wrapSquare wrapText="bothSides"/>
+                <wp:docPr id="22" name="Tekstvak 22"/>
+                <wp:cNvGraphicFramePr/>
+                <a:graphic xmlns:a="http://schemas.openxmlformats.org/drawingml/2006/main">
+                  <a:graphicData uri="http://schemas.microsoft.com/office/word/2010/wordprocessingShape">
+                    <wps:wsp>
+                      <wps:cNvSpPr txBox="1"/>
+                      <wps:spPr>
+                        <a:xfrm>
+                          <a:off x="0" y="0"/>
+                          <a:ext cx="2400300" cy="800100"/>
+                        </a:xfrm>
+                        <a:prstGeom prst="rect">
+                          <a:avLst/>
+                        </a:prstGeom>
+                        <a:noFill/>
+                        <a:ln>
+                          <a:noFill/>
+                        </a:ln>
+                        <a:effectLst/>
+                      </wps:spPr>
+                      <wps:style>
+                        <a:lnRef idx="0">
+                          <a:schemeClr val="accent1"/>
+                        </a:lnRef>
+                        <a:fillRef idx="0">
+                          <a:schemeClr val="accent1"/>
+                        </a:fillRef>
+                        <a:effectRef idx="0">
+                          <a:schemeClr val="accent1"/>
+                        </a:effectRef>
+                        <a:fontRef idx="minor">
+                          <a:schemeClr val="dk1"/>
+                        </a:fontRef>
+                      </wps:style>
+                      <wps:txbx>
+                        <w:txbxContent>
+                          <w:p>
+                            <w:pPr>
+                              <w:jc w:val="right"/>
+                            </w:pPr>
+                            <w:r>
+                              <w:rPr>
+                                <w:noProof/>
+                              </w:rPr>
+                              <w:drawing>
+                                <wp:inline distT="0" distB="0" distL="0" distR="0" wp14:anchorId="7A7AC371" wp14:editId="3BF3C51E">
+                                  <wp:extent cx="1724025" cy="708660"/>
+                                  <wp:effectExtent l="0" t="0" r="3175" b="2540"/>
+                                  <wp:docPr id="5" name="Afbeelding 5"/>
+                                  <wp:cNvGraphicFramePr>
+                                    <a:graphicFrameLocks xmlns:a="http://schemas.openxmlformats.org/drawingml/2006/main" noChangeAspect="1"/>
+                                  </wp:cNvGraphicFramePr>
+                                  <a:graphic xmlns:a="http://schemas.openxmlformats.org/drawingml/2006/main">
+                                    <a:graphicData uri="http://schemas.openxmlformats.org/drawingml/2006/picture">
+                                      <pic:pic xmlns:pic="http://schemas.openxmlformats.org/drawingml/2006/picture">
+                                        <pic:nvPicPr>
+                                          <pic:cNvPr id="2" name="PostNL_footer_logo.png"/>
+                                          <pic:cNvPicPr/>
+                                        </pic:nvPicPr>
+                                        <pic:blipFill>
+                                          <a:blip r:embed="rId10">
+                                            <a:extLst>
+                                              <a:ext uri="{28A0092B-C50C-407E-A947-70E740481C1C}">
+                                                <a14:useLocalDpi xmlns:a14="http://schemas.microsoft.com/office/drawing/2010/main" val="0"/>
+                                              </a:ext>
+                                            </a:extLst>
+                                          </a:blip>
+                                          <a:stretch>
+                                            <a:fillRect/>
+                                          </a:stretch>
+                                        </pic:blipFill>
+                                        <pic:spPr>
+                                          <a:xfrm>
+                                            <a:off x="0" y="0"/>
+                                            <a:ext cx="1724025" cy="708660"/>
+                                          </a:xfrm>
+                                          <a:prstGeom prst="rect">
+                                            <a:avLst/>
+                                          </a:prstGeom>
+                                        </pic:spPr>
+                                      </pic:pic>
+                                    </a:graphicData>
+                                  </a:graphic>
+                                </wp:inline>
+                              </w:drawing>
+                            </w:r>
+                          </w:p>
+                        </w:txbxContent>
+                      </wps:txbx>
+                      <wps:bodyPr rot="0" spcFirstLastPara="0" vertOverflow="overflow" horzOverflow="overflow" vert="horz" wrap="square" lIns="91440" tIns="45720" rIns="91440" bIns="45720" numCol="1" spcCol="0" rtlCol="0" fromWordArt="0" anchor="t" anchorCtr="0" forceAA="0" compatLnSpc="1">
+                        <a:prstTxWarp prst="textNoShape">
+                          <a:avLst/>
+                        </a:prstTxWarp>
+                        <a:noAutofit/>
+                      </wps:bodyPr>
+                    </wps:wsp>
+                  </a:graphicData>
+                </a:graphic>
+              </wp:anchor>
+            </w:drawing>
+          </mc:Choice>
+          <mc:Fallback>
+            <w:pict>
+              <v:shape w14:anchorId="486690F0" id="Tekstvak 22" o:spid="_x0000_s1027" type="#_x0000_t202" style="position:absolute;margin-left:321.8pt;margin-top:35.5pt;width:189pt;height:63pt;z-index:251669504;visibility:visible;mso-wrap-style:square;mso-wrap-distance-left:9pt;mso-wrap-distance-top:0;mso-wrap-distance-right:9pt;mso-wrap-distance-bottom:0;mso-position-horizontal:absolute;mso-position-horizontal-relative:text;mso-position-vertical:absolute;mso-position-vertical-relative:text;v-text-anchor:top" o:gfxdata="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" filled="f" stroked="f">
+                <v:textbox>
+                  <w:txbxContent>
+                    <w:p>
+                      <w:pPr>
+                        <w:jc w:val="right"/>
+                      </w:pPr>
+                      <w:r>
+                        <w:rPr>
+                          <w:noProof/>
+                        </w:rPr>
+                        <w:drawing>
+                          <wp:inline distT="0" distB="0" distL="0" distR="0" wp14:anchorId="7A7AC371" wp14:editId="3BF3C51E">
+                            <wp:extent cx="1724025" cy="708660"/>
+                            <wp:effectExtent l="0" t="0" r="3175" b="2540"/>
+                            <wp:docPr id="5" name="Afbeelding 5"/>
+                            <wp:cNvGraphicFramePr>
+                              <a:graphicFrameLocks xmlns:a="http://schemas.openxmlformats.org/drawingml/2006/main" noChangeAspect="1"/>
+                            </wp:cNvGraphicFramePr>
+                            <a:graphic xmlns:a="http://schemas.openxmlformats.org/drawingml/2006/main">
+                              <a:graphicData uri="http://schemas.openxmlformats.org/drawingml/2006/picture">
+                                <pic:pic xmlns:pic="http://schemas.openxmlformats.org/drawingml/2006/picture">
+                                  <pic:nvPicPr>
+                                    <pic:cNvPr id="2" name="PostNL_footer_logo.png"/>
+                                    <pic:cNvPicPr/>
+                                  </pic:nvPicPr>
+                                  <pic:blipFill>
+                                    <a:blip r:embed="rId10">
+                                      <a:extLst>
+                                        <a:ext uri="{28A0092B-C50C-407E-A947-70E740481C1C}">
+                                          <a14:useLocalDpi xmlns:a14="http://schemas.microsoft.com/office/drawing/2010/main" val="0"/>
+                                        </a:ext>
+                                      </a:extLst>
+                                    </a:blip>
+                                    <a:stretch>
+                                      <a:fillRect/>
+                                    </a:stretch>
+                                  </pic:blipFill>
+                                  <pic:spPr>
+                                    <a:xfrm>
+                                      <a:off x="0" y="0"/>
+                                      <a:ext cx="1724025" cy="708660"/>
+                                    </a:xfrm>
+                                    <a:prstGeom prst="rect">
+                                      <a:avLst/>
+                                    </a:prstGeom>
+                                  </pic:spPr>
+                                </pic:pic>
+                              </a:graphicData>
+                            </a:graphic>
+                          </wp:inline>
+                        </w:drawing>
+                      </w:r>
+                    </w:p>
+                  </w:txbxContent>
+                </v:textbox>
+                <w10:wrap type="square"/>
+              </v:shape>
+            </w:pict>
+          </mc:Fallback>
+        </mc:AlternateContent>
+      </w:r>
       <w:r>
         <w:rPr>
           <w:rFonts w:ascii="Arial" w:eastAsia="Arial" w:hAnsi="Arial"/>
@@ -2736,8 +1968,6 @@
           <w:rFonts w:ascii="Times New Roman" w:eastAsia="Times New Roman" w:hAnsi="Times New Roman"/>
         </w:rPr>
       </w:pPr>
-      <w:bookmarkStart w:id="2" w:name="_GoBack"/>
-      <w:bookmarkEnd w:id="2"/>
     </w:p>
     <w:p>
       <w:pPr>
@@ -2791,774 +2021,18 @@
         <mc:AlternateContent>
           <mc:Choice Requires="wps">
             <w:drawing>
-              <wp:anchor distT="0" distB="0" distL="114300" distR="114300" simplePos="0" relativeHeight="251664384" behindDoc="0" locked="0" layoutInCell="1" allowOverlap="1" wp14:anchorId="2B038A1A" wp14:editId="1A05BE48">
+              <wp:anchor distT="0" distB="0" distL="114300" distR="114300" simplePos="0" relativeHeight="251671552" behindDoc="0" locked="0" layoutInCell="1" allowOverlap="1" wp14:anchorId="2EF80E8F" wp14:editId="40F3E819">
                 <wp:simplePos x="0" y="0"/>
                 <wp:positionH relativeFrom="column">
-                  <wp:posOffset>1984570</wp:posOffset>
+                  <wp:posOffset>4086958</wp:posOffset>
                 </wp:positionH>
                 <wp:positionV relativeFrom="paragraph">
-                  <wp:posOffset>575945</wp:posOffset>
-                </wp:positionV>
-                <wp:extent cx="3314700" cy="799465"/>
-                <wp:effectExtent l="0" t="0" r="0" b="0"/>
-                <wp:wrapSquare wrapText="bothSides"/>
-                <wp:docPr id="19" name="Tekstvak 19"/>
-                <wp:cNvGraphicFramePr/>
-                <a:graphic xmlns:a="http://schemas.openxmlformats.org/drawingml/2006/main">
-                  <a:graphicData uri="http://schemas.microsoft.com/office/word/2010/wordprocessingShape">
-                    <wps:wsp>
-                      <wps:cNvSpPr txBox="1"/>
-                      <wps:spPr>
-                        <a:xfrm>
-                          <a:off x="0" y="0"/>
-                          <a:ext cx="3314700" cy="799465"/>
-                        </a:xfrm>
-                        <a:prstGeom prst="rect">
-                          <a:avLst/>
-                        </a:prstGeom>
-                        <a:noFill/>
-                        <a:ln>
-                          <a:noFill/>
-                        </a:ln>
-                        <a:effectLst/>
-                      </wps:spPr>
-                      <wps:style>
-                        <a:lnRef idx="0">
-                          <a:schemeClr val="accent1"/>
-                        </a:lnRef>
-                        <a:fillRef idx="0">
-                          <a:schemeClr val="accent1"/>
-                        </a:fillRef>
-                        <a:effectRef idx="0">
-                          <a:schemeClr val="accent1"/>
-                        </a:effectRef>
-                        <a:fontRef idx="minor">
-                          <a:schemeClr val="dk1"/>
-                        </a:fontRef>
-                      </wps:style>
-                      <wps:txbx>
-                        <w:txbxContent>
-                          <w:p>
-                            <w:pPr>
-                              <w:rPr>
-                                <w:rFonts w:ascii="Arial" w:eastAsia="Times New Roman" w:hAnsi="Arial"/>
-                                <w:bCs/>
-                                <w:color w:val="000000" w:themeColor="text1"/>
-                                <w:sz w:val="16"/>
-                                <w:szCs w:val="18"/>
-                                <w:lang w:val="en-US"/>
-                              </w:rPr>
-                            </w:pPr>
-                            <w:proofErr w:type="spellStart"/>
-                            <w:r>
-                              <w:rPr>
-                                <w:rFonts w:ascii="Arial" w:eastAsia="Times New Roman" w:hAnsi="Arial"/>
-                                <w:b/>
-                                <w:bCs/>
-                                <w:color w:val="000000" w:themeColor="text1"/>
-                                <w:sz w:val="16"/>
-                                <w:szCs w:val="18"/>
-                                <w:lang w:val="en-US"/>
-                              </w:rPr>
-                              <w:t>Adres</w:t>
-                            </w:r>
-                            <w:proofErr w:type="spellEnd"/>
-                            <w:r>
-                              <w:rPr>
-                                <w:rFonts w:ascii="Arial" w:eastAsia="Times New Roman" w:hAnsi="Arial"/>
-                                <w:b/>
-                                <w:bCs/>
-                                <w:color w:val="000000" w:themeColor="text1"/>
-                                <w:sz w:val="16"/>
-                                <w:szCs w:val="18"/>
-                                <w:lang w:val="en-US"/>
-                              </w:rPr>
-                              <w:t> </w:t>
-                            </w:r>
-                            <w:proofErr w:type="spellStart"/>
-                            <w:r>
-                              <w:rPr>
-                                <w:rFonts w:ascii="Arial" w:eastAsia="Times New Roman" w:hAnsi="Arial"/>
-                                <w:bCs/>
-                                <w:color w:val="000000" w:themeColor="text1"/>
-                                <w:sz w:val="16"/>
-                                <w:szCs w:val="18"/>
-                                <w:lang w:val="en-US"/>
-                              </w:rPr>
-                              <w:t>Prinses</w:t>
-                            </w:r>
-                            <w:proofErr w:type="spellEnd"/>
-                            <w:r>
-                              <w:rPr>
-                                <w:rFonts w:ascii="Arial" w:eastAsia="Times New Roman" w:hAnsi="Arial"/>
-                                <w:bCs/>
-                                <w:color w:val="000000" w:themeColor="text1"/>
-                                <w:sz w:val="16"/>
-                                <w:szCs w:val="18"/>
-                                <w:lang w:val="en-US"/>
-                              </w:rPr>
-                              <w:t xml:space="preserve"> </w:t>
-                            </w:r>
-                            <w:proofErr w:type="spellStart"/>
-                            <w:r>
-                              <w:rPr>
-                                <w:rFonts w:ascii="Arial" w:eastAsia="Times New Roman" w:hAnsi="Arial"/>
-                                <w:bCs/>
-                                <w:color w:val="000000" w:themeColor="text1"/>
-                                <w:sz w:val="16"/>
-                                <w:szCs w:val="18"/>
-                                <w:lang w:val="en-US"/>
-                              </w:rPr>
-                              <w:t>Beatrixlaan</w:t>
-                            </w:r>
-                            <w:proofErr w:type="spellEnd"/>
-                            <w:r>
-                              <w:rPr>
-                                <w:rFonts w:ascii="Arial" w:eastAsia="Times New Roman" w:hAnsi="Arial"/>
-                                <w:bCs/>
-                                <w:color w:val="000000" w:themeColor="text1"/>
-                                <w:sz w:val="16"/>
-                                <w:szCs w:val="18"/>
-                                <w:lang w:val="en-US"/>
-                              </w:rPr>
-                              <w:t xml:space="preserve"> 23, 2595 AK ’s-Gravenhage </w:t>
-                            </w:r>
-                            <w:r>
-                              <w:rPr>
-                                <w:rFonts w:ascii="Arial" w:eastAsia="Times New Roman" w:hAnsi="Arial"/>
-                                <w:bCs/>
-                                <w:color w:val="000000" w:themeColor="text1"/>
-                                <w:sz w:val="16"/>
-                                <w:szCs w:val="18"/>
-                                <w:lang w:val="en-US"/>
-                              </w:rPr>
-                              <w:br/>
-                            </w:r>
-                            <w:proofErr w:type="spellStart"/>
-                            <w:r>
-                              <w:rPr>
-                                <w:rFonts w:ascii="Arial" w:eastAsia="Times New Roman" w:hAnsi="Arial"/>
-                                <w:b/>
-                                <w:bCs/>
-                                <w:color w:val="000000" w:themeColor="text1"/>
-                                <w:sz w:val="16"/>
-                                <w:szCs w:val="18"/>
-                                <w:lang w:val="en-US"/>
-                              </w:rPr>
-                              <w:t>Telefoon</w:t>
-                            </w:r>
-                            <w:proofErr w:type="spellEnd"/>
-                            <w:r>
-                              <w:rPr>
-                                <w:rFonts w:ascii="Arial" w:eastAsia="Times New Roman" w:hAnsi="Arial"/>
-                                <w:b/>
-                                <w:bCs/>
-                                <w:color w:val="000000" w:themeColor="text1"/>
-                                <w:sz w:val="16"/>
-                                <w:szCs w:val="18"/>
-                                <w:lang w:val="en-US"/>
-                              </w:rPr>
-                              <w:t> </w:t>
-                            </w:r>
-                            <w:r>
-                              <w:rPr>
-                                <w:rFonts w:ascii="Arial" w:eastAsia="Times New Roman" w:hAnsi="Arial"/>
-                                <w:bCs/>
-                                <w:color w:val="000000" w:themeColor="text1"/>
-                                <w:sz w:val="16"/>
-                                <w:szCs w:val="18"/>
-                                <w:lang w:val="en-US"/>
-                              </w:rPr>
-                              <w:t>023 568 306</w:t>
-                            </w:r>
-                          </w:p>
-                          <w:p>
-                            <w:pPr>
-                              <w:rPr>
-                                <w:rFonts w:ascii="Arial" w:eastAsia="Times New Roman" w:hAnsi="Arial"/>
-                                <w:bCs/>
-                                <w:color w:val="000000" w:themeColor="text1"/>
-                                <w:sz w:val="16"/>
-                                <w:szCs w:val="18"/>
-                                <w:lang w:val="en-US"/>
-                              </w:rPr>
-                            </w:pPr>
-                            <w:proofErr w:type="gramStart"/>
-                            <w:r>
-                              <w:rPr>
-                                <w:rFonts w:ascii="Arial" w:eastAsia="Times New Roman" w:hAnsi="Arial"/>
-                                <w:b/>
-                                <w:bCs/>
-                                <w:color w:val="000000" w:themeColor="text1"/>
-                                <w:sz w:val="16"/>
-                                <w:szCs w:val="18"/>
-                                <w:lang w:val="en-US"/>
-                              </w:rPr>
-                              <w:t>E-mail</w:t>
-                            </w:r>
-                            <w:r>
-                              <w:rPr>
-                                <w:rFonts w:ascii="Arial" w:eastAsia="Times New Roman" w:hAnsi="Arial"/>
-                                <w:bCs/>
-                                <w:color w:val="000000" w:themeColor="text1"/>
-                                <w:sz w:val="16"/>
-                                <w:szCs w:val="18"/>
-                                <w:lang w:val="en-US"/>
-                              </w:rPr>
-                              <w:t>  support@postnl-plugins.nl</w:t>
-                            </w:r>
-                            <w:proofErr w:type="gramEnd"/>
-                            <w:r>
-                              <w:rPr>
-                                <w:rFonts w:ascii="Arial" w:eastAsia="Times New Roman" w:hAnsi="Arial"/>
-                                <w:bCs/>
-                                <w:color w:val="000000" w:themeColor="text1"/>
-                                <w:sz w:val="16"/>
-                                <w:szCs w:val="18"/>
-                                <w:lang w:val="en-US"/>
-                              </w:rPr>
-                              <w:br/>
-                            </w:r>
-                            <w:r>
-                              <w:rPr>
-                                <w:rFonts w:ascii="Arial" w:eastAsia="Times New Roman" w:hAnsi="Arial"/>
-                                <w:b/>
-                                <w:bCs/>
-                                <w:color w:val="000000" w:themeColor="text1"/>
-                                <w:sz w:val="16"/>
-                                <w:szCs w:val="18"/>
-                                <w:lang w:val="en-US"/>
-                              </w:rPr>
-                              <w:t>Website</w:t>
-                            </w:r>
-                            <w:r>
-                              <w:rPr>
-                                <w:rFonts w:ascii="Arial" w:eastAsia="Times New Roman" w:hAnsi="Arial"/>
-                                <w:bCs/>
-                                <w:color w:val="000000" w:themeColor="text1"/>
-                                <w:sz w:val="16"/>
-                                <w:szCs w:val="18"/>
-                                <w:lang w:val="en-US"/>
-                              </w:rPr>
-                              <w:t> www.postnl.nl </w:t>
-                            </w:r>
-                          </w:p>
-                          <w:p>
-                            <w:pPr>
-                              <w:rPr>
-                                <w:rFonts w:ascii="Arial" w:eastAsia="Times New Roman" w:hAnsi="Arial"/>
-                                <w:bCs/>
-                                <w:color w:val="000000" w:themeColor="text1"/>
-                                <w:sz w:val="16"/>
-                                <w:szCs w:val="18"/>
-                                <w:lang w:val="en-US"/>
-                              </w:rPr>
-                            </w:pPr>
-                            <w:proofErr w:type="spellStart"/>
-                            <w:r>
-                              <w:rPr>
-                                <w:rFonts w:ascii="Arial" w:eastAsia="Times New Roman" w:hAnsi="Arial"/>
-                                <w:b/>
-                                <w:bCs/>
-                                <w:color w:val="000000" w:themeColor="text1"/>
-                                <w:sz w:val="16"/>
-                                <w:szCs w:val="18"/>
-                                <w:lang w:val="en-US"/>
-                              </w:rPr>
-                              <w:t>KvK</w:t>
-                            </w:r>
-                            <w:proofErr w:type="spellEnd"/>
-                            <w:r>
-                              <w:rPr>
-                                <w:rFonts w:ascii="Arial" w:eastAsia="Times New Roman" w:hAnsi="Arial"/>
-                                <w:b/>
-                                <w:bCs/>
-                                <w:color w:val="000000" w:themeColor="text1"/>
-                                <w:sz w:val="16"/>
-                                <w:szCs w:val="18"/>
-                                <w:lang w:val="en-US"/>
-                              </w:rPr>
-                              <w:t> </w:t>
-                            </w:r>
-                            <w:r>
-                              <w:rPr>
-                                <w:rFonts w:ascii="Arial" w:eastAsia="Times New Roman" w:hAnsi="Arial"/>
-                                <w:bCs/>
-                                <w:color w:val="000000" w:themeColor="text1"/>
-                                <w:sz w:val="16"/>
-                                <w:szCs w:val="18"/>
-                                <w:lang w:val="en-US"/>
-                              </w:rPr>
-                              <w:t>27124700 </w:t>
-                            </w:r>
-                          </w:p>
-                          <w:p>
-                            <w:pPr>
-                              <w:rPr>
-                                <w:rFonts w:ascii="Arial" w:eastAsia="Times New Roman" w:hAnsi="Arial"/>
-                                <w:color w:val="000000" w:themeColor="text1"/>
-                                <w:sz w:val="16"/>
-                                <w:szCs w:val="18"/>
-                                <w:lang w:val="en-US"/>
-                              </w:rPr>
-                            </w:pPr>
-                            <w:r>
-                              <w:rPr>
-                                <w:rFonts w:ascii="Arial" w:eastAsia="Times New Roman" w:hAnsi="Arial"/>
-                                <w:b/>
-                                <w:bCs/>
-                                <w:color w:val="000000" w:themeColor="text1"/>
-                                <w:sz w:val="16"/>
-                                <w:szCs w:val="18"/>
-                                <w:lang w:val="en-US"/>
-                              </w:rPr>
-                              <w:t>BTW-</w:t>
-                            </w:r>
-                            <w:proofErr w:type="spellStart"/>
-                            <w:r>
-                              <w:rPr>
-                                <w:rFonts w:ascii="Arial" w:eastAsia="Times New Roman" w:hAnsi="Arial"/>
-                                <w:b/>
-                                <w:bCs/>
-                                <w:color w:val="000000" w:themeColor="text1"/>
-                                <w:sz w:val="16"/>
-                                <w:szCs w:val="18"/>
-                                <w:lang w:val="en-US"/>
-                              </w:rPr>
-                              <w:t>nr</w:t>
-                            </w:r>
-                            <w:proofErr w:type="spellEnd"/>
-                            <w:r>
-                              <w:rPr>
-                                <w:rFonts w:ascii="Arial" w:eastAsia="Times New Roman" w:hAnsi="Arial"/>
-                                <w:b/>
-                                <w:bCs/>
-                                <w:color w:val="000000" w:themeColor="text1"/>
-                                <w:sz w:val="16"/>
-                                <w:szCs w:val="18"/>
-                                <w:lang w:val="en-US"/>
-                              </w:rPr>
-                              <w:t>. </w:t>
-                            </w:r>
-                            <w:r>
-                              <w:rPr>
-                                <w:rFonts w:ascii="Arial" w:eastAsia="Times New Roman" w:hAnsi="Arial"/>
-                                <w:bCs/>
-                                <w:color w:val="000000" w:themeColor="text1"/>
-                                <w:sz w:val="16"/>
-                                <w:szCs w:val="18"/>
-                                <w:lang w:val="en-US"/>
-                              </w:rPr>
-                              <w:t>NL009291477B01</w:t>
-                            </w:r>
-                          </w:p>
-                          <w:p>
-                            <w:pPr>
-                              <w:rPr>
-                                <w:rFonts w:ascii="Arial" w:hAnsi="Arial"/>
-                                <w:color w:val="000000" w:themeColor="text1"/>
-                                <w:szCs w:val="21"/>
-                                <w:lang w:val="en-US"/>
-                              </w:rPr>
-                            </w:pPr>
-                          </w:p>
-                          <w:p>
-                            <w:pPr>
-                              <w:rPr>
-                                <w:rFonts w:ascii="Arial" w:hAnsi="Arial"/>
-                                <w:color w:val="000000" w:themeColor="text1"/>
-                                <w:szCs w:val="21"/>
-                              </w:rPr>
-                            </w:pPr>
-                          </w:p>
-                        </w:txbxContent>
-                      </wps:txbx>
-                      <wps:bodyPr rot="0" spcFirstLastPara="0" vertOverflow="overflow" horzOverflow="overflow" vert="horz" wrap="square" lIns="91440" tIns="45720" rIns="91440" bIns="45720" numCol="1" spcCol="0" rtlCol="0" fromWordArt="0" anchor="t" anchorCtr="0" forceAA="0" compatLnSpc="1">
-                        <a:prstTxWarp prst="textNoShape">
-                          <a:avLst/>
-                        </a:prstTxWarp>
-                        <a:noAutofit/>
-                      </wps:bodyPr>
-                    </wps:wsp>
-                  </a:graphicData>
-                </a:graphic>
-                <wp14:sizeRelH relativeFrom="margin">
-                  <wp14:pctWidth>0</wp14:pctWidth>
-                </wp14:sizeRelH>
-                <wp14:sizeRelV relativeFrom="margin">
-                  <wp14:pctHeight>0</wp14:pctHeight>
-                </wp14:sizeRelV>
-              </wp:anchor>
-            </w:drawing>
-          </mc:Choice>
-          <mc:Fallback>
-            <w:pict>
-              <v:shape w14:anchorId="2B038A1A" id="Tekstvak 19" o:spid="_x0000_s1029" type="#_x0000_t202" style="position:absolute;margin-left:156.25pt;margin-top:45.35pt;width:261pt;height:62.95pt;z-index:251664384;visibility:visible;mso-wrap-style:square;mso-width-percent:0;mso-height-percent:0;mso-wrap-distance-left:9pt;mso-wrap-distance-top:0;mso-wrap-distance-right:9pt;mso-wrap-distance-bottom:0;mso-position-horizontal:absolute;mso-position-horizontal-relative:text;mso-position-vertical:absolute;mso-position-vertical-relative:text;mso-width-percent:0;mso-height-percent:0;mso-width-relative:margin;mso-height-relative:margin;v-text-anchor:top" o:gfxdata="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" filled="f" stroked="f">
-                <v:textbox>
-                  <w:txbxContent>
-                    <w:p>
-                      <w:pPr>
-                        <w:rPr>
-                          <w:rFonts w:ascii="Arial" w:eastAsia="Times New Roman" w:hAnsi="Arial"/>
-                          <w:bCs/>
-                          <w:color w:val="000000" w:themeColor="text1"/>
-                          <w:sz w:val="16"/>
-                          <w:szCs w:val="18"/>
-                          <w:lang w:val="en-US"/>
-                        </w:rPr>
-                      </w:pPr>
-                      <w:proofErr w:type="spellStart"/>
-                      <w:r>
-                        <w:rPr>
-                          <w:rFonts w:ascii="Arial" w:eastAsia="Times New Roman" w:hAnsi="Arial"/>
-                          <w:b/>
-                          <w:bCs/>
-                          <w:color w:val="000000" w:themeColor="text1"/>
-                          <w:sz w:val="16"/>
-                          <w:szCs w:val="18"/>
-                          <w:lang w:val="en-US"/>
-                        </w:rPr>
-                        <w:t>Adres</w:t>
-                      </w:r>
-                      <w:proofErr w:type="spellEnd"/>
-                      <w:r>
-                        <w:rPr>
-                          <w:rFonts w:ascii="Arial" w:eastAsia="Times New Roman" w:hAnsi="Arial"/>
-                          <w:b/>
-                          <w:bCs/>
-                          <w:color w:val="000000" w:themeColor="text1"/>
-                          <w:sz w:val="16"/>
-                          <w:szCs w:val="18"/>
-                          <w:lang w:val="en-US"/>
-                        </w:rPr>
-                        <w:t> </w:t>
-                      </w:r>
-                      <w:proofErr w:type="spellStart"/>
-                      <w:r>
-                        <w:rPr>
-                          <w:rFonts w:ascii="Arial" w:eastAsia="Times New Roman" w:hAnsi="Arial"/>
-                          <w:bCs/>
-                          <w:color w:val="000000" w:themeColor="text1"/>
-                          <w:sz w:val="16"/>
-                          <w:szCs w:val="18"/>
-                          <w:lang w:val="en-US"/>
-                        </w:rPr>
-                        <w:t>Prinses</w:t>
-                      </w:r>
-                      <w:proofErr w:type="spellEnd"/>
-                      <w:r>
-                        <w:rPr>
-                          <w:rFonts w:ascii="Arial" w:eastAsia="Times New Roman" w:hAnsi="Arial"/>
-                          <w:bCs/>
-                          <w:color w:val="000000" w:themeColor="text1"/>
-                          <w:sz w:val="16"/>
-                          <w:szCs w:val="18"/>
-                          <w:lang w:val="en-US"/>
-                        </w:rPr>
-                        <w:t xml:space="preserve"> </w:t>
-                      </w:r>
-                      <w:proofErr w:type="spellStart"/>
-                      <w:r>
-                        <w:rPr>
-                          <w:rFonts w:ascii="Arial" w:eastAsia="Times New Roman" w:hAnsi="Arial"/>
-                          <w:bCs/>
-                          <w:color w:val="000000" w:themeColor="text1"/>
-                          <w:sz w:val="16"/>
-                          <w:szCs w:val="18"/>
-                          <w:lang w:val="en-US"/>
-                        </w:rPr>
-                        <w:t>Beatrixlaan</w:t>
-                      </w:r>
-                      <w:proofErr w:type="spellEnd"/>
-                      <w:r>
-                        <w:rPr>
-                          <w:rFonts w:ascii="Arial" w:eastAsia="Times New Roman" w:hAnsi="Arial"/>
-                          <w:bCs/>
-                          <w:color w:val="000000" w:themeColor="text1"/>
-                          <w:sz w:val="16"/>
-                          <w:szCs w:val="18"/>
-                          <w:lang w:val="en-US"/>
-                        </w:rPr>
-                        <w:t xml:space="preserve"> 23, 2595 AK ’s-Gravenhage </w:t>
-                      </w:r>
-                      <w:r>
-                        <w:rPr>
-                          <w:rFonts w:ascii="Arial" w:eastAsia="Times New Roman" w:hAnsi="Arial"/>
-                          <w:bCs/>
-                          <w:color w:val="000000" w:themeColor="text1"/>
-                          <w:sz w:val="16"/>
-                          <w:szCs w:val="18"/>
-                          <w:lang w:val="en-US"/>
-                        </w:rPr>
-                        <w:br/>
-                      </w:r>
-                      <w:proofErr w:type="spellStart"/>
-                      <w:r>
-                        <w:rPr>
-                          <w:rFonts w:ascii="Arial" w:eastAsia="Times New Roman" w:hAnsi="Arial"/>
-                          <w:b/>
-                          <w:bCs/>
-                          <w:color w:val="000000" w:themeColor="text1"/>
-                          <w:sz w:val="16"/>
-                          <w:szCs w:val="18"/>
-                          <w:lang w:val="en-US"/>
-                        </w:rPr>
-                        <w:t>Telefoon</w:t>
-                      </w:r>
-                      <w:proofErr w:type="spellEnd"/>
-                      <w:r>
-                        <w:rPr>
-                          <w:rFonts w:ascii="Arial" w:eastAsia="Times New Roman" w:hAnsi="Arial"/>
-                          <w:b/>
-                          <w:bCs/>
-                          <w:color w:val="000000" w:themeColor="text1"/>
-                          <w:sz w:val="16"/>
-                          <w:szCs w:val="18"/>
-                          <w:lang w:val="en-US"/>
-                        </w:rPr>
-                        <w:t> </w:t>
-                      </w:r>
-                      <w:r>
-                        <w:rPr>
-                          <w:rFonts w:ascii="Arial" w:eastAsia="Times New Roman" w:hAnsi="Arial"/>
-                          <w:bCs/>
-                          <w:color w:val="000000" w:themeColor="text1"/>
-                          <w:sz w:val="16"/>
-                          <w:szCs w:val="18"/>
-                          <w:lang w:val="en-US"/>
-                        </w:rPr>
-                        <w:t>023 568 306</w:t>
-                      </w:r>
-                    </w:p>
-                    <w:p>
-                      <w:pPr>
-                        <w:rPr>
-                          <w:rFonts w:ascii="Arial" w:eastAsia="Times New Roman" w:hAnsi="Arial"/>
-                          <w:bCs/>
-                          <w:color w:val="000000" w:themeColor="text1"/>
-                          <w:sz w:val="16"/>
-                          <w:szCs w:val="18"/>
-                          <w:lang w:val="en-US"/>
-                        </w:rPr>
-                      </w:pPr>
-                      <w:proofErr w:type="gramStart"/>
-                      <w:r>
-                        <w:rPr>
-                          <w:rFonts w:ascii="Arial" w:eastAsia="Times New Roman" w:hAnsi="Arial"/>
-                          <w:b/>
-                          <w:bCs/>
-                          <w:color w:val="000000" w:themeColor="text1"/>
-                          <w:sz w:val="16"/>
-                          <w:szCs w:val="18"/>
-                          <w:lang w:val="en-US"/>
-                        </w:rPr>
-                        <w:t>E-mail</w:t>
-                      </w:r>
-                      <w:r>
-                        <w:rPr>
-                          <w:rFonts w:ascii="Arial" w:eastAsia="Times New Roman" w:hAnsi="Arial"/>
-                          <w:bCs/>
-                          <w:color w:val="000000" w:themeColor="text1"/>
-                          <w:sz w:val="16"/>
-                          <w:szCs w:val="18"/>
-                          <w:lang w:val="en-US"/>
-                        </w:rPr>
-                        <w:t>  support@postnl-plugins.nl</w:t>
-                      </w:r>
-                      <w:proofErr w:type="gramEnd"/>
-                      <w:r>
-                        <w:rPr>
-                          <w:rFonts w:ascii="Arial" w:eastAsia="Times New Roman" w:hAnsi="Arial"/>
-                          <w:bCs/>
-                          <w:color w:val="000000" w:themeColor="text1"/>
-                          <w:sz w:val="16"/>
-                          <w:szCs w:val="18"/>
-                          <w:lang w:val="en-US"/>
-                        </w:rPr>
-                        <w:br/>
-                      </w:r>
-                      <w:r>
-                        <w:rPr>
-                          <w:rFonts w:ascii="Arial" w:eastAsia="Times New Roman" w:hAnsi="Arial"/>
-                          <w:b/>
-                          <w:bCs/>
-                          <w:color w:val="000000" w:themeColor="text1"/>
-                          <w:sz w:val="16"/>
-                          <w:szCs w:val="18"/>
-                          <w:lang w:val="en-US"/>
-                        </w:rPr>
-                        <w:t>Website</w:t>
-                      </w:r>
-                      <w:r>
-                        <w:rPr>
-                          <w:rFonts w:ascii="Arial" w:eastAsia="Times New Roman" w:hAnsi="Arial"/>
-                          <w:bCs/>
-                          <w:color w:val="000000" w:themeColor="text1"/>
-                          <w:sz w:val="16"/>
-                          <w:szCs w:val="18"/>
-                          <w:lang w:val="en-US"/>
-                        </w:rPr>
-                        <w:t> www.postnl.nl </w:t>
-                      </w:r>
-                    </w:p>
-                    <w:p>
-                      <w:pPr>
-                        <w:rPr>
-                          <w:rFonts w:ascii="Arial" w:eastAsia="Times New Roman" w:hAnsi="Arial"/>
-                          <w:bCs/>
-                          <w:color w:val="000000" w:themeColor="text1"/>
-                          <w:sz w:val="16"/>
-                          <w:szCs w:val="18"/>
-                          <w:lang w:val="en-US"/>
-                        </w:rPr>
-                      </w:pPr>
-                      <w:proofErr w:type="spellStart"/>
-                      <w:r>
-                        <w:rPr>
-                          <w:rFonts w:ascii="Arial" w:eastAsia="Times New Roman" w:hAnsi="Arial"/>
-                          <w:b/>
-                          <w:bCs/>
-                          <w:color w:val="000000" w:themeColor="text1"/>
-                          <w:sz w:val="16"/>
-                          <w:szCs w:val="18"/>
-                          <w:lang w:val="en-US"/>
-                        </w:rPr>
-                        <w:t>KvK</w:t>
-                      </w:r>
-                      <w:proofErr w:type="spellEnd"/>
-                      <w:r>
-                        <w:rPr>
-                          <w:rFonts w:ascii="Arial" w:eastAsia="Times New Roman" w:hAnsi="Arial"/>
-                          <w:b/>
-                          <w:bCs/>
-                          <w:color w:val="000000" w:themeColor="text1"/>
-                          <w:sz w:val="16"/>
-                          <w:szCs w:val="18"/>
-                          <w:lang w:val="en-US"/>
-                        </w:rPr>
-                        <w:t> </w:t>
-                      </w:r>
-                      <w:r>
-                        <w:rPr>
-                          <w:rFonts w:ascii="Arial" w:eastAsia="Times New Roman" w:hAnsi="Arial"/>
-                          <w:bCs/>
-                          <w:color w:val="000000" w:themeColor="text1"/>
-                          <w:sz w:val="16"/>
-                          <w:szCs w:val="18"/>
-                          <w:lang w:val="en-US"/>
-                        </w:rPr>
-                        <w:t>27124700 </w:t>
-                      </w:r>
-                    </w:p>
-                    <w:p>
-                      <w:pPr>
-                        <w:rPr>
-                          <w:rFonts w:ascii="Arial" w:eastAsia="Times New Roman" w:hAnsi="Arial"/>
-                          <w:color w:val="000000" w:themeColor="text1"/>
-                          <w:sz w:val="16"/>
-                          <w:szCs w:val="18"/>
-                          <w:lang w:val="en-US"/>
-                        </w:rPr>
-                      </w:pPr>
-                      <w:r>
-                        <w:rPr>
-                          <w:rFonts w:ascii="Arial" w:eastAsia="Times New Roman" w:hAnsi="Arial"/>
-                          <w:b/>
-                          <w:bCs/>
-                          <w:color w:val="000000" w:themeColor="text1"/>
-                          <w:sz w:val="16"/>
-                          <w:szCs w:val="18"/>
-                          <w:lang w:val="en-US"/>
-                        </w:rPr>
-                        <w:t>BTW-</w:t>
-                      </w:r>
-                      <w:proofErr w:type="spellStart"/>
-                      <w:r>
-                        <w:rPr>
-                          <w:rFonts w:ascii="Arial" w:eastAsia="Times New Roman" w:hAnsi="Arial"/>
-                          <w:b/>
-                          <w:bCs/>
-                          <w:color w:val="000000" w:themeColor="text1"/>
-                          <w:sz w:val="16"/>
-                          <w:szCs w:val="18"/>
-                          <w:lang w:val="en-US"/>
-                        </w:rPr>
-                        <w:t>nr</w:t>
-                      </w:r>
-                      <w:proofErr w:type="spellEnd"/>
-                      <w:r>
-                        <w:rPr>
-                          <w:rFonts w:ascii="Arial" w:eastAsia="Times New Roman" w:hAnsi="Arial"/>
-                          <w:b/>
-                          <w:bCs/>
-                          <w:color w:val="000000" w:themeColor="text1"/>
-                          <w:sz w:val="16"/>
-                          <w:szCs w:val="18"/>
-                          <w:lang w:val="en-US"/>
-                        </w:rPr>
-                        <w:t>. </w:t>
-                      </w:r>
-                      <w:r>
-                        <w:rPr>
-                          <w:rFonts w:ascii="Arial" w:eastAsia="Times New Roman" w:hAnsi="Arial"/>
-                          <w:bCs/>
-                          <w:color w:val="000000" w:themeColor="text1"/>
-                          <w:sz w:val="16"/>
-                          <w:szCs w:val="18"/>
-                          <w:lang w:val="en-US"/>
-                        </w:rPr>
-                        <w:t>NL009291477B01</w:t>
-                      </w:r>
-                    </w:p>
-                    <w:p>
-                      <w:pPr>
-                        <w:rPr>
-                          <w:rFonts w:ascii="Arial" w:hAnsi="Arial"/>
-                          <w:color w:val="000000" w:themeColor="text1"/>
-                          <w:szCs w:val="21"/>
-                          <w:lang w:val="en-US"/>
-                        </w:rPr>
-                      </w:pPr>
-                    </w:p>
-                    <w:p>
-                      <w:pPr>
-                        <w:rPr>
-                          <w:rFonts w:ascii="Arial" w:hAnsi="Arial"/>
-                          <w:color w:val="000000" w:themeColor="text1"/>
-                          <w:szCs w:val="21"/>
-                        </w:rPr>
-                      </w:pPr>
-                    </w:p>
-                  </w:txbxContent>
-                </v:textbox>
-                <w10:wrap type="square"/>
-              </v:shape>
-            </w:pict>
-          </mc:Fallback>
-        </mc:AlternateContent>
-      </w:r>
-      <w:r>
-        <w:rPr>
-          <w:rFonts w:ascii="Arial" w:eastAsia="Arial" w:hAnsi="Arial"/>
-          <w:noProof/>
-          <w:color w:val="FFFFFF"/>
-          <w:sz w:val="16"/>
-        </w:rPr>
-        <mc:AlternateContent>
-          <mc:Choice Requires="wps">
-            <w:drawing>
-              <wp:anchor distT="0" distB="0" distL="114300" distR="114300" simplePos="0" relativeHeight="251665408" behindDoc="0" locked="0" layoutInCell="1" allowOverlap="1" wp14:anchorId="0D51B9B8" wp14:editId="20DB7D93">
-                <wp:simplePos x="0" y="0"/>
-                <wp:positionH relativeFrom="column">
-                  <wp:posOffset>-304800</wp:posOffset>
-                </wp:positionH>
-                <wp:positionV relativeFrom="paragraph">
-                  <wp:posOffset>572770</wp:posOffset>
+                  <wp:posOffset>574675</wp:posOffset>
                 </wp:positionV>
                 <wp:extent cx="2400300" cy="800100"/>
                 <wp:effectExtent l="0" t="0" r="0" b="12700"/>
                 <wp:wrapSquare wrapText="bothSides"/>
-                <wp:docPr id="20" name="Tekstvak 20"/>
+                <wp:docPr id="3" name="Tekstvak 3"/>
                 <wp:cNvGraphicFramePr/>
                 <a:graphic xmlns:a="http://schemas.openxmlformats.org/drawingml/2006/main">
                   <a:graphicData uri="http://schemas.microsoft.com/office/word/2010/wordprocessingShape">
@@ -3595,15 +2069,18 @@
                       <wps:txbx>
                         <w:txbxContent>
                           <w:p>
+                            <w:pPr>
+                              <w:jc w:val="right"/>
+                            </w:pPr>
                             <w:r>
                               <w:rPr>
                                 <w:noProof/>
                               </w:rPr>
                               <w:drawing>
-                                <wp:inline distT="0" distB="0" distL="0" distR="0" wp14:anchorId="78A6B89C" wp14:editId="2F05410B">
-                                  <wp:extent cx="2080260" cy="733818"/>
-                                  <wp:effectExtent l="0" t="0" r="2540" b="3175"/>
-                                  <wp:docPr id="25" name="Afbeelding 25" descr="/Applications/MAMP/htdocs/woocommerce-PostNL-gh-pages/media/PostNL_foter_logo.jpg"/>
+                                <wp:inline distT="0" distB="0" distL="0" distR="0" wp14:anchorId="0E4C92D6" wp14:editId="2AA9C7E0">
+                                  <wp:extent cx="1724025" cy="708660"/>
+                                  <wp:effectExtent l="0" t="0" r="3175" b="2540"/>
+                                  <wp:docPr id="4" name="Afbeelding 4"/>
                                   <wp:cNvGraphicFramePr>
                                     <a:graphicFrameLocks xmlns:a="http://schemas.openxmlformats.org/drawingml/2006/main" noChangeAspect="1"/>
                                   </wp:cNvGraphicFramePr>
@@ -3611,10 +2088,8 @@
                                     <a:graphicData uri="http://schemas.openxmlformats.org/drawingml/2006/picture">
                                       <pic:pic xmlns:pic="http://schemas.openxmlformats.org/drawingml/2006/picture">
                                         <pic:nvPicPr>
-                                          <pic:cNvPr id="0" name="Picture 17" descr="/Applications/MAMP/htdocs/woocommerce-PostNL-gh-pages/media/PostNL_foter_logo.jpg"/>
-                                          <pic:cNvPicPr>
-                                            <a:picLocks noChangeAspect="1" noChangeArrowheads="1"/>
-                                          </pic:cNvPicPr>
+                                          <pic:cNvPr id="2" name="PostNL_footer_logo.png"/>
+                                          <pic:cNvPicPr/>
                                         </pic:nvPicPr>
                                         <pic:blipFill>
                                           <a:blip r:embed="rId10">
@@ -3624,23 +2099,18 @@
                                               </a:ext>
                                             </a:extLst>
                                           </a:blip>
-                                          <a:srcRect/>
                                           <a:stretch>
                                             <a:fillRect/>
                                           </a:stretch>
                                         </pic:blipFill>
-                                        <pic:spPr bwMode="auto">
+                                        <pic:spPr>
                                           <a:xfrm>
                                             <a:off x="0" y="0"/>
-                                            <a:ext cx="2229643" cy="786513"/>
+                                            <a:ext cx="1724025" cy="708660"/>
                                           </a:xfrm>
                                           <a:prstGeom prst="rect">
                                             <a:avLst/>
                                           </a:prstGeom>
-                                          <a:noFill/>
-                                          <a:ln>
-                                            <a:noFill/>
-                                          </a:ln>
                                         </pic:spPr>
                                       </pic:pic>
                                     </a:graphicData>
@@ -3665,19 +2135,22 @@
           </mc:Choice>
           <mc:Fallback>
             <w:pict>
-              <v:shape w14:anchorId="0D51B9B8" id="Tekstvak 20" o:spid="_x0000_s1030" type="#_x0000_t202" style="position:absolute;margin-left:-24pt;margin-top:45.1pt;width:189pt;height:63pt;z-index:251665408;visibility:visible;mso-wrap-style:square;mso-wrap-distance-left:9pt;mso-wrap-distance-top:0;mso-wrap-distance-right:9pt;mso-wrap-distance-bottom:0;mso-position-horizontal:absolute;mso-position-horizontal-relative:text;mso-position-vertical:absolute;mso-position-vertical-relative:text;v-text-anchor:top" o:gfxdata="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" filled="f" stroked="f">
+              <v:shape w14:anchorId="2EF80E8F" id="Tekstvak 3" o:spid="_x0000_s1028" type="#_x0000_t202" style="position:absolute;margin-left:321.8pt;margin-top:45.25pt;width:189pt;height:63pt;z-index:251671552;visibility:visible;mso-wrap-style:square;mso-wrap-distance-left:9pt;mso-wrap-distance-top:0;mso-wrap-distance-right:9pt;mso-wrap-distance-bottom:0;mso-position-horizontal:absolute;mso-position-horizontal-relative:text;mso-position-vertical:absolute;mso-position-vertical-relative:text;v-text-anchor:top" o:gfxdata="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" filled="f" stroked="f">
                 <v:textbox>
                   <w:txbxContent>
                     <w:p>
+                      <w:pPr>
+                        <w:jc w:val="right"/>
+                      </w:pPr>
                       <w:r>
                         <w:rPr>
                           <w:noProof/>
                         </w:rPr>
                         <w:drawing>
-                          <wp:inline distT="0" distB="0" distL="0" distR="0" wp14:anchorId="78A6B89C" wp14:editId="2F05410B">
-                            <wp:extent cx="2080260" cy="733818"/>
-                            <wp:effectExtent l="0" t="0" r="2540" b="3175"/>
-                            <wp:docPr id="25" name="Afbeelding 25" descr="/Applications/MAMP/htdocs/woocommerce-PostNL-gh-pages/media/PostNL_foter_logo.jpg"/>
+                          <wp:inline distT="0" distB="0" distL="0" distR="0" wp14:anchorId="0E4C92D6" wp14:editId="2AA9C7E0">
+                            <wp:extent cx="1724025" cy="708660"/>
+                            <wp:effectExtent l="0" t="0" r="3175" b="2540"/>
+                            <wp:docPr id="4" name="Afbeelding 4"/>
                             <wp:cNvGraphicFramePr>
                               <a:graphicFrameLocks xmlns:a="http://schemas.openxmlformats.org/drawingml/2006/main" noChangeAspect="1"/>
                             </wp:cNvGraphicFramePr>
@@ -3685,10 +2158,8 @@
                               <a:graphicData uri="http://schemas.openxmlformats.org/drawingml/2006/picture">
                                 <pic:pic xmlns:pic="http://schemas.openxmlformats.org/drawingml/2006/picture">
                                   <pic:nvPicPr>
-                                    <pic:cNvPr id="0" name="Picture 17" descr="/Applications/MAMP/htdocs/woocommerce-PostNL-gh-pages/media/PostNL_foter_logo.jpg"/>
-                                    <pic:cNvPicPr>
-                                      <a:picLocks noChangeAspect="1" noChangeArrowheads="1"/>
-                                    </pic:cNvPicPr>
+                                    <pic:cNvPr id="2" name="PostNL_footer_logo.png"/>
+                                    <pic:cNvPicPr/>
                                   </pic:nvPicPr>
                                   <pic:blipFill>
                                     <a:blip r:embed="rId10">
@@ -3698,23 +2169,18 @@
                                         </a:ext>
                                       </a:extLst>
                                     </a:blip>
-                                    <a:srcRect/>
                                     <a:stretch>
                                       <a:fillRect/>
                                     </a:stretch>
                                   </pic:blipFill>
-                                  <pic:spPr bwMode="auto">
+                                  <pic:spPr>
                                     <a:xfrm>
                                       <a:off x="0" y="0"/>
-                                      <a:ext cx="2229643" cy="786513"/>
+                                      <a:ext cx="1724025" cy="708660"/>
                                     </a:xfrm>
                                     <a:prstGeom prst="rect">
                                       <a:avLst/>
                                     </a:prstGeom>
-                                    <a:noFill/>
-                                    <a:ln>
-                                      <a:noFill/>
-                                    </a:ln>
                                   </pic:spPr>
                                 </pic:pic>
                               </a:graphicData>
@@ -3741,7 +2207,7 @@
         <mc:AlternateContent>
           <mc:Choice Requires="wps">
             <w:drawing>
-              <wp:anchor distT="0" distB="0" distL="114300" distR="114300" simplePos="0" relativeHeight="251663360" behindDoc="0" locked="0" layoutInCell="1" allowOverlap="1" wp14:anchorId="361D1A3A" wp14:editId="4C295CB5">
+              <wp:anchor distT="0" distB="0" distL="114300" distR="114300" simplePos="0" relativeHeight="251663360" behindDoc="0" locked="0" layoutInCell="1" allowOverlap="1" wp14:anchorId="361D1A3A" wp14:editId="52452C20">
                 <wp:simplePos x="0" y="0"/>
                 <wp:positionH relativeFrom="column">
                   <wp:posOffset>-533400</wp:posOffset>
@@ -3813,7 +2279,7 @@
           </mc:Choice>
           <mc:Fallback>
             <w:pict>
-              <v:shape w14:anchorId="361D1A3A" id="Tekstvak 17" o:spid="_x0000_s1031" type="#_x0000_t202" style="position:absolute;margin-left:-42pt;margin-top:40.6pt;width:594pt;height:72.3pt;z-index:251663360;visibility:visible;mso-wrap-style:square;mso-width-percent:0;mso-height-percent:0;mso-wrap-distance-left:9pt;mso-wrap-distance-top:0;mso-wrap-distance-right:9pt;mso-wrap-distance-bottom:0;mso-position-horizontal:absolute;mso-position-horizontal-relative:text;mso-position-vertical:absolute;mso-position-vertical-relative:text;mso-width-percent:0;mso-height-percent:0;mso-width-relative:margin;mso-height-relative:margin;v-text-anchor:top" o:gfxdata="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" fillcolor="#f3f4f8" stroked="f">
+              <v:shape w14:anchorId="361D1A3A" id="Tekstvak 17" o:spid="_x0000_s1029" type="#_x0000_t202" style="position:absolute;margin-left:-42pt;margin-top:40.6pt;width:594pt;height:72.3pt;z-index:251663360;visibility:visible;mso-wrap-style:square;mso-width-percent:0;mso-height-percent:0;mso-wrap-distance-left:9pt;mso-wrap-distance-top:0;mso-wrap-distance-right:9pt;mso-wrap-distance-bottom:0;mso-position-horizontal:absolute;mso-position-horizontal-relative:text;mso-position-vertical:absolute;mso-position-vertical-relative:text;mso-width-percent:0;mso-height-percent:0;mso-width-relative:margin;mso-height-relative:margin;v-text-anchor:top" o:gfxdata="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" fillcolor="#f3f4f8" stroked="f">
                 <v:textbox>
                   <w:txbxContent>
                     <w:p/>

</xml_diff>

<commit_message>
Delete table rates suggestion in pdf
</commit_message>
<xml_diff>
--- a/media/PostNL_verzendtarieven.docx
+++ b/media/PostNL_verzendtarieven.docx
@@ -105,23 +105,13 @@
           <w:sz w:val="44"/>
         </w:rPr>
       </w:pPr>
-      <w:proofErr w:type="spellStart"/>
       <w:r>
         <w:rPr>
           <w:rFonts w:ascii="Arial" w:eastAsia="Arial" w:hAnsi="Arial"/>
           <w:color w:val="ED8C03"/>
           <w:sz w:val="44"/>
         </w:rPr>
-        <w:t>WooCommerce</w:t>
-      </w:r>
-      <w:proofErr w:type="spellEnd"/>
-      <w:r>
-        <w:rPr>
-          <w:rFonts w:ascii="Arial" w:eastAsia="Arial" w:hAnsi="Arial"/>
-          <w:color w:val="ED8C03"/>
-          <w:sz w:val="44"/>
-        </w:rPr>
-        <w:t>: Verzendtarieven koppelen aan producten (basis)</w:t>
+        <w:t>WooCommerce: Verzendtarieven koppelen aan producten (basis)</w:t>
       </w:r>
     </w:p>
     <w:p>
@@ -161,23 +151,7 @@
           <w:rFonts w:ascii="Arial" w:eastAsia="Arial" w:hAnsi="Arial"/>
           <w:sz w:val="21"/>
         </w:rPr>
-        <w:t xml:space="preserve"> </w:t>
-      </w:r>
-      <w:proofErr w:type="spellStart"/>
-      <w:r>
-        <w:rPr>
-          <w:rFonts w:ascii="Arial" w:eastAsia="Arial" w:hAnsi="Arial"/>
-          <w:sz w:val="21"/>
-        </w:rPr>
-        <w:t>WooCommerce</w:t>
-      </w:r>
-      <w:proofErr w:type="spellEnd"/>
-      <w:r>
-        <w:rPr>
-          <w:rFonts w:ascii="Arial" w:eastAsia="Arial" w:hAnsi="Arial"/>
-          <w:sz w:val="21"/>
-        </w:rPr>
-        <w:t xml:space="preserve"> webshop kun</w:t>
+        <w:t xml:space="preserve"> WooCommerce webshop kun</w:t>
       </w:r>
       <w:r>
         <w:rPr>
@@ -252,46 +226,14 @@
           <w:rFonts w:ascii="Arial" w:eastAsia="Arial" w:hAnsi="Arial"/>
           <w:sz w:val="21"/>
         </w:rPr>
-        <w:t xml:space="preserve">Ga naar </w:t>
-      </w:r>
-      <w:proofErr w:type="spellStart"/>
-      <w:r>
-        <w:rPr>
-          <w:rFonts w:ascii="Arial" w:eastAsia="Arial" w:hAnsi="Arial"/>
-          <w:sz w:val="21"/>
-        </w:rPr>
-        <w:t>WooCommerce</w:t>
-      </w:r>
-      <w:proofErr w:type="spellEnd"/>
-      <w:r>
-        <w:rPr>
-          <w:rFonts w:ascii="Arial" w:eastAsia="Arial" w:hAnsi="Arial"/>
-          <w:sz w:val="21"/>
-        </w:rPr>
-        <w:t xml:space="preserve"> &gt; Instellingen &gt; Verzending &gt; </w:t>
-      </w:r>
-      <w:proofErr w:type="spellStart"/>
-      <w:r>
-        <w:rPr>
-          <w:rFonts w:ascii="Arial" w:eastAsia="Arial" w:hAnsi="Arial"/>
-          <w:sz w:val="21"/>
-        </w:rPr>
-        <w:t>Verzendin</w:t>
-      </w:r>
-      <w:r>
-        <w:rPr>
-          <w:rFonts w:ascii="Arial" w:eastAsia="Arial" w:hAnsi="Arial"/>
-          <w:sz w:val="21"/>
-        </w:rPr>
-        <w:t>g</w:t>
-      </w:r>
-      <w:proofErr w:type="spellEnd"/>
-      <w:r>
-        <w:rPr>
-          <w:rFonts w:ascii="Arial" w:eastAsia="Arial" w:hAnsi="Arial"/>
-          <w:sz w:val="21"/>
-        </w:rPr>
-        <w:t xml:space="preserve"> klassen. Op deze pagina kunt u</w:t>
+        <w:t>Ga naar WooCommerce &gt; Instellingen &gt; Verzending &gt; Verzendin</w:t>
+      </w:r>
+      <w:r>
+        <w:rPr>
+          <w:rFonts w:ascii="Arial" w:eastAsia="Arial" w:hAnsi="Arial"/>
+          <w:sz w:val="21"/>
+        </w:rPr>
+        <w:t>g klassen. Op deze pagina kunt u</w:t>
       </w:r>
       <w:r>
         <w:rPr>
@@ -1167,7 +1109,7 @@
                                     <pic:cNvPicPr/>
                                   </pic:nvPicPr>
                                   <pic:blipFill>
-                                    <a:blip r:embed="rId10">
+                                    <a:blip r:embed="rId11">
                                       <a:extLst>
                                         <a:ext uri="{28A0092B-C50C-407E-A947-70E740481C1C}">
                                           <a14:useLocalDpi xmlns:a14="http://schemas.microsoft.com/office/drawing/2010/main" val="0"/>
@@ -1322,27 +1264,7 @@
           <w:color w:val="ED8C03"/>
           <w:sz w:val="21"/>
         </w:rPr>
-        <w:t>Verzendtarieven koppelen aan producten (</w:t>
-      </w:r>
-      <w:proofErr w:type="spellStart"/>
-      <w:r>
-        <w:rPr>
-          <w:rFonts w:ascii="Arial" w:eastAsia="Arial" w:hAnsi="Arial"/>
-          <w:b/>
-          <w:color w:val="ED8C03"/>
-          <w:sz w:val="21"/>
-        </w:rPr>
-        <w:t>advanced</w:t>
-      </w:r>
-      <w:proofErr w:type="spellEnd"/>
-      <w:r>
-        <w:rPr>
-          <w:rFonts w:ascii="Arial" w:eastAsia="Arial" w:hAnsi="Arial"/>
-          <w:b/>
-          <w:color w:val="ED8C03"/>
-          <w:sz w:val="21"/>
-        </w:rPr>
-        <w:t>)</w:t>
+        <w:t>Verzendtarieven koppelen aan producten (advanced)</w:t>
       </w:r>
     </w:p>
     <w:p>
@@ -1396,71 +1318,7 @@
           <w:rFonts w:ascii="Arial" w:eastAsia="Arial" w:hAnsi="Arial"/>
           <w:sz w:val="21"/>
         </w:rPr>
-        <w:t xml:space="preserve"> een betaalde </w:t>
-      </w:r>
-      <w:proofErr w:type="spellStart"/>
-      <w:r>
-        <w:rPr>
-          <w:rFonts w:ascii="Arial" w:eastAsia="Arial" w:hAnsi="Arial"/>
-          <w:sz w:val="21"/>
-        </w:rPr>
-        <w:t>plugin</w:t>
-      </w:r>
-      <w:proofErr w:type="spellEnd"/>
-      <w:r>
-        <w:rPr>
-          <w:rFonts w:ascii="Arial" w:eastAsia="Arial" w:hAnsi="Arial"/>
-          <w:sz w:val="21"/>
-        </w:rPr>
-        <w:t xml:space="preserve"> gebruiken. Met deze </w:t>
-      </w:r>
-      <w:proofErr w:type="spellStart"/>
-      <w:r>
-        <w:rPr>
-          <w:rFonts w:ascii="Arial" w:eastAsia="Arial" w:hAnsi="Arial"/>
-          <w:sz w:val="21"/>
-        </w:rPr>
-        <w:t>plugin</w:t>
-      </w:r>
-      <w:proofErr w:type="spellEnd"/>
-      <w:r>
-        <w:rPr>
-          <w:rFonts w:ascii="Arial" w:eastAsia="Arial" w:hAnsi="Arial"/>
-          <w:sz w:val="21"/>
-        </w:rPr>
-        <w:t xml:space="preserve"> wordt er in het winkelwagenmandje rekening gehouden met het gewicht dat is ingevoerd per product. </w:t>
-      </w:r>
-      <w:proofErr w:type="spellStart"/>
-      <w:r>
-        <w:rPr>
-          <w:rFonts w:ascii="Arial" w:eastAsia="Arial" w:hAnsi="Arial"/>
-          <w:sz w:val="21"/>
-        </w:rPr>
-        <w:t>WooCommerce</w:t>
-      </w:r>
-      <w:proofErr w:type="spellEnd"/>
-      <w:r>
-        <w:rPr>
-          <w:rFonts w:ascii="Arial" w:eastAsia="Arial" w:hAnsi="Arial"/>
-          <w:sz w:val="21"/>
-        </w:rPr>
-        <w:t xml:space="preserve"> adviseert hiervoor de volgende </w:t>
-      </w:r>
-      <w:proofErr w:type="spellStart"/>
-      <w:r>
-        <w:rPr>
-          <w:rFonts w:ascii="Arial" w:eastAsia="Arial" w:hAnsi="Arial"/>
-          <w:sz w:val="21"/>
-        </w:rPr>
-        <w:t>plugin</w:t>
-      </w:r>
-      <w:proofErr w:type="spellEnd"/>
-      <w:r>
-        <w:rPr>
-          <w:rFonts w:ascii="Arial" w:eastAsia="Arial" w:hAnsi="Arial"/>
-          <w:sz w:val="21"/>
-        </w:rPr>
-        <w:t xml:space="preserve">: </w:t>
+        <w:t xml:space="preserve"> een betaalde plugin gebruiken. Met deze plugin wordt er in het winkelwagenmandje rekening gehouden met het gewicht dat is ingevoerd per product. WooCommerce adviseert hiervoor de volgende plugin: </w:t>
       </w:r>
       <w:r>
         <w:rPr>
@@ -1481,112 +1339,6 @@
     </w:p>
     <w:p>
       <w:pPr>
-        <w:spacing w:line="324" w:lineRule="auto"/>
-        <w:ind w:left="580" w:right="100"/>
-        <w:rPr>
-          <w:rFonts w:ascii="Arial" w:eastAsia="Arial" w:hAnsi="Arial"/>
-          <w:color w:val="FF9E00"/>
-          <w:sz w:val="21"/>
-        </w:rPr>
-      </w:pPr>
-      <w:r>
-        <w:rPr>
-          <w:rFonts w:ascii="Arial" w:eastAsia="Arial" w:hAnsi="Arial"/>
-          <w:sz w:val="21"/>
-        </w:rPr>
-        <w:t xml:space="preserve">Naast de door </w:t>
-      </w:r>
-      <w:proofErr w:type="spellStart"/>
-      <w:r>
-        <w:rPr>
-          <w:rFonts w:ascii="Arial" w:eastAsia="Arial" w:hAnsi="Arial"/>
-          <w:sz w:val="21"/>
-        </w:rPr>
-        <w:t>WooCommerce</w:t>
-      </w:r>
-      <w:proofErr w:type="spellEnd"/>
-      <w:r>
-        <w:rPr>
-          <w:rFonts w:ascii="Arial" w:eastAsia="Arial" w:hAnsi="Arial"/>
-          <w:sz w:val="21"/>
-        </w:rPr>
-        <w:t xml:space="preserve"> geadviseerde </w:t>
-      </w:r>
-      <w:proofErr w:type="spellStart"/>
-      <w:r>
-        <w:rPr>
-          <w:rFonts w:ascii="Arial" w:eastAsia="Arial" w:hAnsi="Arial"/>
-          <w:sz w:val="21"/>
-        </w:rPr>
-        <w:t>plugin</w:t>
-      </w:r>
-      <w:proofErr w:type="spellEnd"/>
-      <w:r>
-        <w:rPr>
-          <w:rFonts w:ascii="Arial" w:eastAsia="Arial" w:hAnsi="Arial"/>
-          <w:sz w:val="21"/>
-        </w:rPr>
-        <w:t xml:space="preserve"> bestaat er ook een gratis </w:t>
-      </w:r>
-      <w:proofErr w:type="spellStart"/>
-      <w:r>
-        <w:rPr>
-          <w:rFonts w:ascii="Arial" w:eastAsia="Arial" w:hAnsi="Arial"/>
-          <w:sz w:val="21"/>
-        </w:rPr>
-        <w:t>plugin</w:t>
-      </w:r>
-      <w:proofErr w:type="spellEnd"/>
-      <w:r>
-        <w:rPr>
-          <w:rFonts w:ascii="Arial" w:eastAsia="Arial" w:hAnsi="Arial"/>
-          <w:sz w:val="21"/>
-        </w:rPr>
-        <w:t xml:space="preserve"> om met </w:t>
-      </w:r>
-      <w:proofErr w:type="spellStart"/>
-      <w:r>
-        <w:rPr>
-          <w:rFonts w:ascii="Arial" w:eastAsia="Arial" w:hAnsi="Arial"/>
-          <w:sz w:val="21"/>
-        </w:rPr>
-        <w:t>table</w:t>
-      </w:r>
-      <w:proofErr w:type="spellEnd"/>
-      <w:r>
-        <w:rPr>
-          <w:rFonts w:ascii="Arial" w:eastAsia="Arial" w:hAnsi="Arial"/>
-          <w:sz w:val="21"/>
-        </w:rPr>
-        <w:t xml:space="preserve"> </w:t>
-      </w:r>
-      <w:proofErr w:type="spellStart"/>
-      <w:r>
-        <w:rPr>
-          <w:rFonts w:ascii="Arial" w:eastAsia="Arial" w:hAnsi="Arial"/>
-          <w:sz w:val="21"/>
-        </w:rPr>
-        <w:t>rates</w:t>
-      </w:r>
-      <w:proofErr w:type="spellEnd"/>
-      <w:r>
-        <w:rPr>
-          <w:rFonts w:ascii="Arial" w:eastAsia="Arial" w:hAnsi="Arial"/>
-          <w:sz w:val="21"/>
-        </w:rPr>
-        <w:t xml:space="preserve"> te werken: </w:t>
-      </w:r>
-      <w:r>
-        <w:rPr>
-          <w:rFonts w:ascii="Arial" w:eastAsia="Arial" w:hAnsi="Arial"/>
-          <w:color w:val="3440B6"/>
-          <w:sz w:val="21"/>
-        </w:rPr>
-        <w:t>https://nl.wordpress.org/plugins/table-rate-shipping-for-woocommerce/.</w:t>
-      </w:r>
-    </w:p>
-    <w:p>
-      <w:pPr>
         <w:spacing w:line="20" w:lineRule="exact"/>
         <w:rPr>
           <w:rFonts w:ascii="Times New Roman" w:eastAsia="Times New Roman" w:hAnsi="Times New Roman"/>
@@ -1960,6 +1712,40 @@
           <w:rFonts w:ascii="Times New Roman" w:eastAsia="Times New Roman" w:hAnsi="Times New Roman"/>
         </w:rPr>
       </w:pPr>
+    </w:p>
+    <w:p>
+      <w:pPr>
+        <w:spacing w:line="200" w:lineRule="exact"/>
+        <w:rPr>
+          <w:rFonts w:ascii="Times New Roman" w:eastAsia="Times New Roman" w:hAnsi="Times New Roman"/>
+        </w:rPr>
+      </w:pPr>
+    </w:p>
+    <w:p>
+      <w:pPr>
+        <w:spacing w:line="200" w:lineRule="exact"/>
+        <w:rPr>
+          <w:rFonts w:ascii="Times New Roman" w:eastAsia="Times New Roman" w:hAnsi="Times New Roman"/>
+        </w:rPr>
+      </w:pPr>
+    </w:p>
+    <w:p>
+      <w:pPr>
+        <w:spacing w:line="200" w:lineRule="exact"/>
+        <w:rPr>
+          <w:rFonts w:ascii="Times New Roman" w:eastAsia="Times New Roman" w:hAnsi="Times New Roman"/>
+        </w:rPr>
+      </w:pPr>
+    </w:p>
+    <w:p>
+      <w:pPr>
+        <w:spacing w:line="200" w:lineRule="exact"/>
+        <w:rPr>
+          <w:rFonts w:ascii="Times New Roman" w:eastAsia="Times New Roman" w:hAnsi="Times New Roman"/>
+        </w:rPr>
+      </w:pPr>
+      <w:bookmarkStart w:id="2" w:name="_GoBack"/>
+      <w:bookmarkEnd w:id="2"/>
     </w:p>
     <w:p>
       <w:pPr>
@@ -2162,7 +1948,7 @@
                                     <pic:cNvPicPr/>
                                   </pic:nvPicPr>
                                   <pic:blipFill>
-                                    <a:blip r:embed="rId10">
+                                    <a:blip r:embed="rId11">
                                       <a:extLst>
                                         <a:ext uri="{28A0092B-C50C-407E-A947-70E740481C1C}">
                                           <a14:useLocalDpi xmlns:a14="http://schemas.microsoft.com/office/drawing/2010/main" val="0"/>

</xml_diff>